<commit_message>
Formato minuta del ActadeConstitucionDelProyecto
</commit_message>
<xml_diff>
--- a/formato minuta.docx
+++ b/formato minuta.docx
@@ -4,7 +4,7 @@
   <w:body>
     <w:tbl>
       <w:tblPr>
-        <w:tblStyle w:val="TableNormal"/>
+        <w:tblStyle w:val="TableNormal1"/>
         <w:tblW w:w="10631" w:type="dxa"/>
         <w:tblInd w:w="187" w:type="dxa"/>
         <w:tblBorders>
@@ -38,7 +38,7 @@
               <w:pStyle w:val="Textoindependiente"/>
               <w:jc w:val="center"/>
               <w:rPr>
-                <w:rFonts w:asciiTheme="majorHAnsi" w:hAnsiTheme="majorHAnsi" w:cstheme="majorHAnsi"/>
+                <w:rFonts w:asciiTheme="majorHAnsi" w:hAnsiTheme="majorHAnsi" w:cstheme="majorBidi"/>
                 <w:b/>
                 <w:w w:val="105"/>
                 <w:sz w:val="22"/>
@@ -47,7 +47,7 @@
             </w:pPr>
             <w:r>
               <w:rPr>
-                <w:rFonts w:asciiTheme="majorHAnsi" w:hAnsiTheme="majorHAnsi" w:cstheme="majorHAnsi"/>
+                <w:rFonts w:asciiTheme="majorHAnsi" w:hAnsiTheme="majorHAnsi" w:cstheme="majorBidi"/>
                 <w:b/>
                 <w:w w:val="105"/>
                 <w:sz w:val="22"/>
@@ -83,6 +83,14 @@
               </w:rPr>
               <w:t xml:space="preserve">Fecha: </w:t>
             </w:r>
+            <w:r>
+              <w:rPr>
+                <w:rFonts w:asciiTheme="majorHAnsi" w:hAnsiTheme="majorHAnsi" w:cstheme="majorHAnsi"/>
+                <w:b/>
+                <w:w w:val="105"/>
+              </w:rPr>
+              <w:t>25/04/2024</w:t>
+            </w:r>
           </w:p>
         </w:tc>
         <w:tc>
@@ -112,6 +120,14 @@
                 <w:b/>
                 <w:w w:val="105"/>
               </w:rPr>
+              <w:t xml:space="preserve"> 11:48 am</w:t>
+            </w:r>
+            <w:r>
+              <w:rPr>
+                <w:rFonts w:asciiTheme="majorHAnsi" w:hAnsiTheme="majorHAnsi" w:cstheme="majorHAnsi"/>
+                <w:b/>
+                <w:w w:val="105"/>
+              </w:rPr>
               <w:t xml:space="preserve"> </w:t>
             </w:r>
           </w:p>
@@ -135,7 +151,23 @@
                 <w:b/>
                 <w:w w:val="105"/>
               </w:rPr>
-              <w:t xml:space="preserve">Lugar: </w:t>
+              <w:t>Lugar:</w:t>
+            </w:r>
+            <w:r>
+              <w:rPr>
+                <w:rFonts w:asciiTheme="majorHAnsi" w:hAnsiTheme="majorHAnsi" w:cstheme="majorHAnsi"/>
+                <w:b/>
+                <w:w w:val="105"/>
+              </w:rPr>
+              <w:t xml:space="preserve"> Puebla, Pue.</w:t>
+            </w:r>
+            <w:r>
+              <w:rPr>
+                <w:rFonts w:asciiTheme="majorHAnsi" w:hAnsiTheme="majorHAnsi" w:cstheme="majorHAnsi"/>
+                <w:b/>
+                <w:w w:val="105"/>
+              </w:rPr>
+              <w:t xml:space="preserve"> </w:t>
             </w:r>
             <w:r>
               <w:rPr>
@@ -215,7 +247,72 @@
         </w:tc>
       </w:tr>
     </w:tbl>
-    <w:p/>
+    <w:p>
+      <w:r>
+        <w:rPr>
+          <w:noProof/>
+        </w:rPr>
+        <mc:AlternateContent>
+          <mc:Choice Requires="wpi">
+            <w:drawing>
+              <wp:anchor distT="0" distB="0" distL="114300" distR="114300" simplePos="0" relativeHeight="251658240" behindDoc="0" locked="0" layoutInCell="1" allowOverlap="1" wp14:anchorId="2A3AE69D" wp14:editId="4BC66AC4">
+                <wp:simplePos x="0" y="0"/>
+                <wp:positionH relativeFrom="column">
+                  <wp:posOffset>-792600</wp:posOffset>
+                </wp:positionH>
+                <wp:positionV relativeFrom="paragraph">
+                  <wp:posOffset>90230</wp:posOffset>
+                </wp:positionV>
+                <wp:extent cx="360" cy="360"/>
+                <wp:effectExtent l="38100" t="38100" r="38100" b="38100"/>
+                <wp:wrapNone/>
+                <wp:docPr id="725232340" name="Entrada de lápiz 5"/>
+                <wp:cNvGraphicFramePr/>
+                <a:graphic xmlns:a="http://schemas.openxmlformats.org/drawingml/2006/main">
+                  <a:graphicData uri="http://schemas.microsoft.com/office/word/2010/wordprocessingInk">
+                    <w14:contentPart bwMode="auto" r:id="rId10">
+                      <w14:nvContentPartPr>
+                        <w14:cNvContentPartPr/>
+                      </w14:nvContentPartPr>
+                      <w14:xfrm>
+                        <a:off x="0" y="0"/>
+                        <a:ext cx="360" cy="360"/>
+                      </w14:xfrm>
+                    </w14:contentPart>
+                  </a:graphicData>
+                </a:graphic>
+              </wp:anchor>
+            </w:drawing>
+          </mc:Choice>
+          <mc:Fallback>
+            <w:pict>
+              <v:shapetype w14:anchorId="7933B666" id="_x0000_t75" coordsize="21600,21600" o:spt="75" o:preferrelative="t" path="m@4@5l@4@11@9@11@9@5xe" filled="f" stroked="f">
+                <v:stroke joinstyle="miter"/>
+                <v:formulas>
+                  <v:f eqn="if lineDrawn pixelLineWidth 0"/>
+                  <v:f eqn="sum @0 1 0"/>
+                  <v:f eqn="sum 0 0 @1"/>
+                  <v:f eqn="prod @2 1 2"/>
+                  <v:f eqn="prod @3 21600 pixelWidth"/>
+                  <v:f eqn="prod @3 21600 pixelHeight"/>
+                  <v:f eqn="sum @0 0 1"/>
+                  <v:f eqn="prod @6 1 2"/>
+                  <v:f eqn="prod @7 21600 pixelWidth"/>
+                  <v:f eqn="sum @8 21600 0"/>
+                  <v:f eqn="prod @7 21600 pixelHeight"/>
+                  <v:f eqn="sum @10 21600 0"/>
+                </v:formulas>
+                <v:path o:extrusionok="f" gradientshapeok="t" o:connecttype="rect"/>
+                <o:lock v:ext="edit" aspectratio="t"/>
+              </v:shapetype>
+              <v:shape id="Entrada de lápiz 5" o:spid="_x0000_s1026" type="#_x0000_t75" style="position:absolute;margin-left:-62.75pt;margin-top:6.75pt;width:.75pt;height:.75pt;z-index:251658240;visibility:visible;mso-wrap-style:square;mso-wrap-distance-left:9pt;mso-wrap-distance-top:0;mso-wrap-distance-right:9pt;mso-wrap-distance-bottom:0;mso-position-horizontal:absolute;mso-position-horizontal-relative:text;mso-position-vertical:absolute;mso-position-vertical-relative:text" o:gfxdata="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">
+                <v:imagedata r:id="rId11" o:title=""/>
+              </v:shape>
+            </w:pict>
+          </mc:Fallback>
+        </mc:AlternateContent>
+      </w:r>
+    </w:p>
     <w:p/>
     <w:p/>
     <w:tbl>
@@ -403,6 +500,15 @@
                 <w:lang w:val="es-MX"/>
               </w:rPr>
             </w:pPr>
+            <w:r>
+              <w:rPr>
+                <w:rFonts w:asciiTheme="minorHAnsi" w:eastAsia="Times New Roman" w:hAnsiTheme="minorHAnsi" w:cstheme="minorHAnsi"/>
+                <w:bCs/>
+                <w:color w:val="000000"/>
+                <w:lang w:val="es-MX"/>
+              </w:rPr>
+              <w:t>Nuria Julieta Alducin Morales</w:t>
+            </w:r>
           </w:p>
         </w:tc>
         <w:tc>
@@ -421,6 +527,15 @@
                 <w:lang w:val="es-MX"/>
               </w:rPr>
             </w:pPr>
+            <w:r>
+              <w:rPr>
+                <w:rFonts w:asciiTheme="minorHAnsi" w:eastAsia="Times New Roman" w:hAnsiTheme="minorHAnsi" w:cstheme="minorHAnsi"/>
+                <w:bCs/>
+                <w:color w:val="000000"/>
+                <w:lang w:val="es-MX"/>
+              </w:rPr>
+              <w:t>202116848</w:t>
+            </w:r>
           </w:p>
         </w:tc>
         <w:tc>
@@ -466,6 +581,104 @@
                 <w:szCs w:val="22"/>
               </w:rPr>
             </w:pPr>
+            <w:r>
+              <w:rPr>
+                <w:rFonts w:asciiTheme="minorHAnsi" w:hAnsiTheme="minorHAnsi" w:cstheme="minorHAnsi"/>
+                <w:bCs/>
+                <w:noProof/>
+                <w:sz w:val="22"/>
+                <w:szCs w:val="22"/>
+              </w:rPr>
+              <mc:AlternateContent>
+                <mc:Choice Requires="wpi">
+                  <w:drawing>
+                    <wp:anchor distT="0" distB="0" distL="114300" distR="114300" simplePos="0" relativeHeight="251658242" behindDoc="0" locked="0" layoutInCell="1" allowOverlap="1" wp14:anchorId="135017D2" wp14:editId="7102BAA4">
+                      <wp:simplePos x="0" y="0"/>
+                      <wp:positionH relativeFrom="column">
+                        <wp:posOffset>688914</wp:posOffset>
+                      </wp:positionH>
+                      <wp:positionV relativeFrom="paragraph">
+                        <wp:posOffset>42352</wp:posOffset>
+                      </wp:positionV>
+                      <wp:extent cx="115560" cy="317880"/>
+                      <wp:effectExtent l="38100" t="38100" r="37465" b="44450"/>
+                      <wp:wrapNone/>
+                      <wp:docPr id="1948496678" name="Entrada de lápiz 23"/>
+                      <wp:cNvGraphicFramePr/>
+                      <a:graphic xmlns:a="http://schemas.openxmlformats.org/drawingml/2006/main">
+                        <a:graphicData uri="http://schemas.microsoft.com/office/word/2010/wordprocessingInk">
+                          <w14:contentPart bwMode="auto" r:id="rId12">
+                            <w14:nvContentPartPr>
+                              <w14:cNvContentPartPr/>
+                            </w14:nvContentPartPr>
+                            <w14:xfrm>
+                              <a:off x="0" y="0"/>
+                              <a:ext cx="115560" cy="317880"/>
+                            </w14:xfrm>
+                          </w14:contentPart>
+                        </a:graphicData>
+                      </a:graphic>
+                    </wp:anchor>
+                  </w:drawing>
+                </mc:Choice>
+                <mc:Fallback>
+                  <w:pict>
+                    <v:shape w14:anchorId="55443EC7" id="Entrada de lápiz 23" o:spid="_x0000_s1026" type="#_x0000_t75" style="position:absolute;margin-left:53.9pt;margin-top:3pt;width:9.85pt;height:25.75pt;z-index:251658242;visibility:visible;mso-wrap-style:square;mso-wrap-distance-left:9pt;mso-wrap-distance-top:0;mso-wrap-distance-right:9pt;mso-wrap-distance-bottom:0;mso-position-horizontal:absolute;mso-position-horizontal-relative:text;mso-position-vertical:absolute;mso-position-vertical-relative:text" o:gfxdata="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">
+                      <v:imagedata r:id="rId13" o:title=""/>
+                    </v:shape>
+                  </w:pict>
+                </mc:Fallback>
+              </mc:AlternateContent>
+            </w:r>
+            <w:r>
+              <w:rPr>
+                <w:rFonts w:asciiTheme="minorHAnsi" w:hAnsiTheme="minorHAnsi" w:cstheme="minorHAnsi"/>
+                <w:bCs/>
+                <w:noProof/>
+                <w:sz w:val="22"/>
+                <w:szCs w:val="22"/>
+              </w:rPr>
+              <mc:AlternateContent>
+                <mc:Choice Requires="wpi">
+                  <w:drawing>
+                    <wp:anchor distT="0" distB="0" distL="114300" distR="114300" simplePos="0" relativeHeight="251658241" behindDoc="0" locked="0" layoutInCell="1" allowOverlap="1" wp14:anchorId="65094B11" wp14:editId="1D490A28">
+                      <wp:simplePos x="0" y="0"/>
+                      <wp:positionH relativeFrom="column">
+                        <wp:posOffset>184194</wp:posOffset>
+                      </wp:positionH>
+                      <wp:positionV relativeFrom="paragraph">
+                        <wp:posOffset>26152</wp:posOffset>
+                      </wp:positionV>
+                      <wp:extent cx="792720" cy="373320"/>
+                      <wp:effectExtent l="38100" t="38100" r="26670" b="46355"/>
+                      <wp:wrapNone/>
+                      <wp:docPr id="1845708297" name="Entrada de lápiz 20"/>
+                      <wp:cNvGraphicFramePr/>
+                      <a:graphic xmlns:a="http://schemas.openxmlformats.org/drawingml/2006/main">
+                        <a:graphicData uri="http://schemas.microsoft.com/office/word/2010/wordprocessingInk">
+                          <w14:contentPart bwMode="auto" r:id="rId14">
+                            <w14:nvContentPartPr>
+                              <w14:cNvContentPartPr/>
+                            </w14:nvContentPartPr>
+                            <w14:xfrm>
+                              <a:off x="0" y="0"/>
+                              <a:ext cx="792720" cy="373320"/>
+                            </w14:xfrm>
+                          </w14:contentPart>
+                        </a:graphicData>
+                      </a:graphic>
+                    </wp:anchor>
+                  </w:drawing>
+                </mc:Choice>
+                <mc:Fallback>
+                  <w:pict>
+                    <v:shape w14:anchorId="34FB95DD" id="Entrada de lápiz 20" o:spid="_x0000_s1026" type="#_x0000_t75" style="position:absolute;margin-left:14.15pt;margin-top:1.7pt;width:63.1pt;height:30.15pt;z-index:251658241;visibility:visible;mso-wrap-style:square;mso-wrap-distance-left:9pt;mso-wrap-distance-top:0;mso-wrap-distance-right:9pt;mso-wrap-distance-bottom:0;mso-position-horizontal:absolute;mso-position-horizontal-relative:text;mso-position-vertical:absolute;mso-position-vertical-relative:text" o:gfxdata="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">
+                      <v:imagedata r:id="rId15" o:title=""/>
+                    </v:shape>
+                  </w:pict>
+                </mc:Fallback>
+              </mc:AlternateContent>
+            </w:r>
           </w:p>
         </w:tc>
       </w:tr>
@@ -487,6 +700,14 @@
                 <w:color w:val="000000"/>
               </w:rPr>
             </w:pPr>
+            <w:r>
+              <w:rPr>
+                <w:rFonts w:asciiTheme="minorHAnsi" w:hAnsiTheme="minorHAnsi" w:cstheme="minorHAnsi"/>
+                <w:bCs/>
+                <w:color w:val="000000"/>
+              </w:rPr>
+              <w:t>Yael Enrique Parra Palestina</w:t>
+            </w:r>
           </w:p>
         </w:tc>
         <w:tc>
@@ -504,6 +725,14 @@
                 <w:color w:val="000000"/>
               </w:rPr>
             </w:pPr>
+            <w:r>
+              <w:rPr>
+                <w:rFonts w:asciiTheme="minorHAnsi" w:hAnsiTheme="minorHAnsi" w:cstheme="minorHAnsi"/>
+                <w:bCs/>
+                <w:color w:val="000000"/>
+              </w:rPr>
+              <w:t>202151891</w:t>
+            </w:r>
           </w:p>
         </w:tc>
         <w:tc>
@@ -543,12 +772,76 @@
               <w:pStyle w:val="Textoindependiente"/>
               <w:jc w:val="center"/>
               <w:rPr>
-                <w:rFonts w:asciiTheme="minorHAnsi" w:hAnsiTheme="minorHAnsi" w:cstheme="minorHAnsi"/>
-                <w:bCs/>
+                <w:rFonts w:asciiTheme="minorHAnsi" w:hAnsiTheme="minorHAnsi" w:cstheme="minorBidi"/>
                 <w:sz w:val="22"/>
                 <w:szCs w:val="22"/>
               </w:rPr>
             </w:pPr>
+            <w:r>
+              <w:rPr>
+                <w:noProof/>
+              </w:rPr>
+              <mc:AlternateContent>
+                <mc:Choice Requires="wpg">
+                  <w:drawing>
+                    <wp:inline distT="0" distB="0" distL="0" distR="0" wp14:anchorId="00F4A39E" wp14:editId="192E7137">
+                      <wp:extent cx="732790" cy="428625"/>
+                      <wp:effectExtent l="57150" t="38100" r="67310" b="66675"/>
+                      <wp:docPr id="1946824464" name="Grupo 1"/>
+                      <wp:cNvGraphicFramePr/>
+                      <a:graphic xmlns:a="http://schemas.openxmlformats.org/drawingml/2006/main">
+                        <a:graphicData uri="http://schemas.microsoft.com/office/word/2010/wordprocessingGroup">
+                          <wpg:wgp>
+                            <wpg:cNvGrpSpPr/>
+                            <wpg:grpSpPr>
+                              <a:xfrm>
+                                <a:off x="0" y="0"/>
+                                <a:ext cx="732790" cy="428625"/>
+                                <a:chOff x="0" y="0"/>
+                                <a:chExt cx="5049272" cy="2895297"/>
+                              </a:xfrm>
+                            </wpg:grpSpPr>
+                            <w14:contentPart bwMode="auto" r:id="rId16">
+                              <w14:nvContentPartPr>
+                                <w14:cNvPr id="1047008645" name="Entrada de lápiz 2"/>
+                                <w14:cNvContentPartPr/>
+                              </w14:nvContentPartPr>
+                              <w14:xfrm>
+                                <a:off x="406401" y="491641"/>
+                                <a:ext cx="1980869" cy="1583046"/>
+                              </w14:xfrm>
+                            </w14:contentPart>
+                            <w14:contentPart bwMode="auto" r:id="rId17">
+                              <w14:nvContentPartPr>
+                                <w14:cNvPr id="516460231" name="Entrada de lápiz 3"/>
+                                <w14:cNvContentPartPr/>
+                              </w14:nvContentPartPr>
+                              <w14:xfrm>
+                                <a:off x="0" y="0"/>
+                                <a:ext cx="5049272" cy="2895297"/>
+                              </w14:xfrm>
+                            </w14:contentPart>
+                          </wpg:wgp>
+                        </a:graphicData>
+                      </a:graphic>
+                    </wp:inline>
+                  </w:drawing>
+                </mc:Choice>
+                <mc:Fallback>
+                  <w:pict>
+                    <v:group w14:anchorId="11E42474" id="Grupo 1" o:spid="_x0000_s1026" style="width:57.7pt;height:33.75pt;mso-position-horizontal-relative:char;mso-position-vertical-relative:line" coordsize="50492,28952" o:gfxdata="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">
+                      <v:shape id="Entrada de lápiz 2" o:spid="_x0000_s1027" type="#_x0000_t75" style="position:absolute;left:2824;top:3704;width:22263;height:18230;visibility:visible;mso-wrap-style:square" o:gfxdata="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">
+                        <v:imagedata r:id="rId18" o:title=""/>
+                      </v:shape>
+                      <v:shape id="Entrada de lápiz 3" o:spid="_x0000_s1028" type="#_x0000_t75" style="position:absolute;left:-1240;top:-1214;width:52947;height:31357;visibility:visible;mso-wrap-style:square" o:gfxdata="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">
+                        <v:imagedata r:id="rId19" o:title=""/>
+                      </v:shape>
+                      <w10:anchorlock/>
+                    </v:group>
+                  </w:pict>
+                </mc:Fallback>
+              </mc:AlternateContent>
+            </w:r>
           </w:p>
         </w:tc>
       </w:tr>
@@ -570,6 +863,14 @@
                 <w:color w:val="000000"/>
               </w:rPr>
             </w:pPr>
+            <w:r>
+              <w:rPr>
+                <w:rFonts w:asciiTheme="minorHAnsi" w:hAnsiTheme="minorHAnsi" w:cstheme="minorHAnsi"/>
+                <w:bCs/>
+                <w:color w:val="000000"/>
+              </w:rPr>
+              <w:t>Sahara Ximena Cuacuas Luna</w:t>
+            </w:r>
           </w:p>
         </w:tc>
         <w:tc>
@@ -626,8 +927,96 @@
               <w:pStyle w:val="Textoindependiente"/>
               <w:jc w:val="center"/>
               <w:rPr>
-                <w:rFonts w:asciiTheme="minorHAnsi" w:hAnsiTheme="minorHAnsi" w:cstheme="minorHAnsi"/>
-                <w:bCs/>
+                <w:rFonts w:asciiTheme="minorHAnsi" w:hAnsiTheme="minorHAnsi" w:cstheme="minorBidi"/>
+                <w:sz w:val="22"/>
+                <w:szCs w:val="22"/>
+              </w:rPr>
+            </w:pPr>
+            <w:r>
+              <w:rPr>
+                <w:noProof/>
+              </w:rPr>
+              <mc:AlternateContent>
+                <mc:Choice Requires="wpg">
+                  <w:drawing>
+                    <wp:inline distT="0" distB="0" distL="0" distR="0" wp14:anchorId="4AD80910" wp14:editId="0853A92D">
+                      <wp:extent cx="1191278" cy="421056"/>
+                      <wp:effectExtent l="57150" t="57150" r="0" b="74295"/>
+                      <wp:docPr id="1310456193" name="Grupo 1"/>
+                      <wp:cNvGraphicFramePr/>
+                      <a:graphic xmlns:a="http://schemas.openxmlformats.org/drawingml/2006/main">
+                        <a:graphicData uri="http://schemas.microsoft.com/office/word/2010/wordprocessingGroup">
+                          <wpg:wgp>
+                            <wpg:cNvGrpSpPr/>
+                            <wpg:grpSpPr>
+                              <a:xfrm>
+                                <a:off x="0" y="0"/>
+                                <a:ext cx="1191278" cy="421056"/>
+                                <a:chOff x="0" y="0"/>
+                                <a:chExt cx="2301363" cy="1594173"/>
+                              </a:xfrm>
+                            </wpg:grpSpPr>
+                            <w14:contentPart bwMode="auto" r:id="rId20">
+                              <w14:nvContentPartPr>
+                                <w14:cNvPr id="2" name="Entrada de lápiz 2"/>
+                                <w14:cNvContentPartPr/>
+                              </w14:nvContentPartPr>
+                              <w14:xfrm>
+                                <a:off x="0" y="274406"/>
+                                <a:ext cx="2208436" cy="1319767"/>
+                              </w14:xfrm>
+                            </w14:contentPart>
+                            <w14:contentPart bwMode="auto" r:id="rId21">
+                              <w14:nvContentPartPr>
+                                <w14:cNvPr id="3" name="Entrada de lápiz 3"/>
+                                <w14:cNvContentPartPr/>
+                              </w14:nvContentPartPr>
+                              <w14:xfrm>
+                                <a:off x="550125" y="0"/>
+                                <a:ext cx="1737446" cy="1120254"/>
+                              </w14:xfrm>
+                            </w14:contentPart>
+                            <w14:contentPart bwMode="auto" r:id="rId22">
+                              <w14:nvContentPartPr>
+                                <w14:cNvPr id="4" name="Entrada de lápiz 4"/>
+                                <w14:cNvContentPartPr/>
+                              </w14:nvContentPartPr>
+                              <w14:xfrm>
+                                <a:off x="2301363" y="77910"/>
+                                <a:ext cx="0" cy="0"/>
+                              </w14:xfrm>
+                            </w14:contentPart>
+                          </wpg:wgp>
+                        </a:graphicData>
+                      </a:graphic>
+                    </wp:inline>
+                  </w:drawing>
+                </mc:Choice>
+                <mc:Fallback>
+                  <w:pict>
+                    <v:group w14:anchorId="60D9AA9A" id="Grupo 1" o:spid="_x0000_s1026" style="width:93.8pt;height:33.15pt;mso-position-horizontal-relative:char;mso-position-vertical-relative:line" coordsize="23013,15941" o:gfxdata="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">
+                      <v:shape id="Entrada de lápiz 2" o:spid="_x0000_s1027" type="#_x0000_t75" style="position:absolute;left:-347;top:2063;width:22771;height:14545;visibility:visible;mso-wrap-style:square" o:gfxdata="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">
+                        <v:imagedata r:id="rId23" o:title=""/>
+                      </v:shape>
+                      <v:shape id="Entrada de lápiz 3" o:spid="_x0000_s1028" type="#_x0000_t75" style="position:absolute;left:5153;top:-679;width:18063;height:12547;visibility:visible;mso-wrap-style:square" o:gfxdata="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">
+                        <v:imagedata r:id="rId24" o:title=""/>
+                      </v:shape>
+                      <v:shape id="Entrada de lápiz 4" o:spid="_x0000_s1029" type="#_x0000_t75" style="position:absolute;left:23013;top:779;width:0;height:0;visibility:visible;mso-wrap-style:square" o:gfxdata="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">
+                        <v:imagedata r:id="rId25" o:title=""/>
+                      </v:shape>
+                      <w10:anchorlock/>
+                    </v:group>
+                  </w:pict>
+                </mc:Fallback>
+              </mc:AlternateContent>
+            </w:r>
+          </w:p>
+          <w:p>
+            <w:pPr>
+              <w:pStyle w:val="Textoindependiente"/>
+              <w:jc w:val="center"/>
+              <w:rPr>
+                <w:rFonts w:asciiTheme="minorHAnsi" w:hAnsiTheme="minorHAnsi" w:cstheme="minorBidi"/>
                 <w:sz w:val="22"/>
                 <w:szCs w:val="22"/>
               </w:rPr>
@@ -653,6 +1042,14 @@
                 <w:color w:val="000000"/>
               </w:rPr>
             </w:pPr>
+            <w:r>
+              <w:rPr>
+                <w:rFonts w:asciiTheme="minorHAnsi" w:hAnsiTheme="minorHAnsi" w:cstheme="minorHAnsi"/>
+                <w:bCs/>
+                <w:color w:val="000000"/>
+              </w:rPr>
+              <w:t>Joel Juárez Núñez</w:t>
+            </w:r>
           </w:p>
         </w:tc>
         <w:tc>
@@ -665,11 +1062,17 @@
               <w:ind w:right="436"/>
               <w:jc w:val="center"/>
               <w:rPr>
-                <w:rFonts w:asciiTheme="minorHAnsi" w:hAnsiTheme="minorHAnsi" w:cstheme="minorHAnsi"/>
-                <w:bCs/>
+                <w:rFonts w:asciiTheme="minorHAnsi" w:hAnsiTheme="minorHAnsi" w:cstheme="minorBidi"/>
                 <w:color w:val="000000"/>
               </w:rPr>
             </w:pPr>
+            <w:r>
+              <w:rPr>
+                <w:rFonts w:asciiTheme="minorHAnsi" w:hAnsiTheme="minorHAnsi" w:cstheme="minorBidi"/>
+                <w:color w:val="000000" w:themeColor="text1"/>
+              </w:rPr>
+              <w:t>202129004</w:t>
+            </w:r>
           </w:p>
         </w:tc>
         <w:tc>
@@ -708,6 +1111,118 @@
             <w:pPr>
               <w:pStyle w:val="Textoindependiente"/>
               <w:jc w:val="center"/>
+            </w:pPr>
+            <w:r>
+              <w:rPr>
+                <w:noProof/>
+              </w:rPr>
+              <w:drawing>
+                <wp:inline distT="0" distB="0" distL="0" distR="0" wp14:anchorId="73CB48BE" wp14:editId="166AB836">
+                  <wp:extent cx="1381125" cy="609600"/>
+                  <wp:effectExtent l="0" t="0" r="0" b="0"/>
+                  <wp:docPr id="133443579" name="Imagen 133443579"/>
+                  <wp:cNvGraphicFramePr>
+                    <a:graphicFrameLocks xmlns:a="http://schemas.openxmlformats.org/drawingml/2006/main" noChangeAspect="1"/>
+                  </wp:cNvGraphicFramePr>
+                  <a:graphic xmlns:a="http://schemas.openxmlformats.org/drawingml/2006/main">
+                    <a:graphicData uri="http://schemas.openxmlformats.org/drawingml/2006/picture">
+                      <pic:pic xmlns:pic="http://schemas.openxmlformats.org/drawingml/2006/picture">
+                        <pic:nvPicPr>
+                          <pic:cNvPr id="0" name=""/>
+                          <pic:cNvPicPr/>
+                        </pic:nvPicPr>
+                        <pic:blipFill>
+                          <a:blip r:embed="rId26">
+                            <a:extLst>
+                              <a:ext uri="{28A0092B-C50C-407E-A947-70E740481C1C}">
+                                <a14:useLocalDpi xmlns:a14="http://schemas.microsoft.com/office/drawing/2010/main" val="0"/>
+                              </a:ext>
+                            </a:extLst>
+                          </a:blip>
+                          <a:stretch>
+                            <a:fillRect/>
+                          </a:stretch>
+                        </pic:blipFill>
+                        <pic:spPr>
+                          <a:xfrm>
+                            <a:off x="0" y="0"/>
+                            <a:ext cx="1381125" cy="609600"/>
+                          </a:xfrm>
+                          <a:prstGeom prst="rect">
+                            <a:avLst/>
+                          </a:prstGeom>
+                        </pic:spPr>
+                      </pic:pic>
+                    </a:graphicData>
+                  </a:graphic>
+                </wp:inline>
+              </w:drawing>
+            </w:r>
+          </w:p>
+        </w:tc>
+      </w:tr>
+      <w:tr>
+        <w:trPr>
+          <w:trHeight w:val="875"/>
+        </w:trPr>
+        <w:tc>
+          <w:tcPr>
+            <w:tcW w:w="3679" w:type="dxa"/>
+            <w:vAlign w:val="center"/>
+          </w:tcPr>
+          <w:p>
+            <w:pPr>
+              <w:ind w:right="436"/>
+              <w:rPr>
+                <w:rFonts w:asciiTheme="minorHAnsi" w:hAnsiTheme="minorHAnsi" w:cstheme="minorHAnsi"/>
+                <w:bCs/>
+                <w:color w:val="000000"/>
+              </w:rPr>
+            </w:pPr>
+            <w:r>
+              <w:rPr>
+                <w:rFonts w:asciiTheme="minorHAnsi" w:hAnsiTheme="minorHAnsi" w:cstheme="minorHAnsi"/>
+                <w:bCs/>
+                <w:color w:val="000000"/>
+              </w:rPr>
+              <w:t>Miguel Da Silva Sanabria</w:t>
+            </w:r>
+          </w:p>
+        </w:tc>
+        <w:tc>
+          <w:tcPr>
+            <w:tcW w:w="1849" w:type="dxa"/>
+            <w:vAlign w:val="center"/>
+          </w:tcPr>
+          <w:p>
+            <w:pPr>
+              <w:ind w:right="436"/>
+              <w:jc w:val="center"/>
+              <w:rPr>
+                <w:rFonts w:asciiTheme="minorHAnsi" w:hAnsiTheme="minorHAnsi" w:cstheme="minorHAnsi"/>
+                <w:bCs/>
+                <w:color w:val="000000"/>
+              </w:rPr>
+            </w:pPr>
+            <w:r>
+              <w:rPr>
+                <w:rFonts w:asciiTheme="minorHAnsi" w:hAnsiTheme="minorHAnsi" w:cstheme="minorHAnsi"/>
+                <w:bCs/>
+                <w:color w:val="000000"/>
+              </w:rPr>
+              <w:t>202238027</w:t>
+            </w:r>
+          </w:p>
+        </w:tc>
+        <w:tc>
+          <w:tcPr>
+            <w:tcW w:w="2758" w:type="dxa"/>
+            <w:vAlign w:val="center"/>
+          </w:tcPr>
+          <w:p>
+            <w:pPr>
+              <w:pStyle w:val="Textoindependiente"/>
+              <w:jc w:val="center"/>
               <w:rPr>
                 <w:rFonts w:asciiTheme="minorHAnsi" w:hAnsiTheme="minorHAnsi" w:cstheme="minorHAnsi"/>
                 <w:bCs/>
@@ -715,6 +1230,137 @@
                 <w:szCs w:val="22"/>
               </w:rPr>
             </w:pPr>
+            <w:r>
+              <w:rPr>
+                <w:rFonts w:asciiTheme="minorHAnsi" w:hAnsiTheme="minorHAnsi" w:cstheme="minorHAnsi"/>
+                <w:bCs/>
+                <w:sz w:val="22"/>
+                <w:szCs w:val="22"/>
+              </w:rPr>
+              <w:t>BUAP</w:t>
+            </w:r>
+          </w:p>
+        </w:tc>
+        <w:tc>
+          <w:tcPr>
+            <w:tcW w:w="2426" w:type="dxa"/>
+            <w:vAlign w:val="center"/>
+          </w:tcPr>
+          <w:p>
+            <w:pPr>
+              <w:pStyle w:val="Textoindependiente"/>
+              <w:jc w:val="center"/>
+              <w:rPr>
+                <w:rFonts w:asciiTheme="minorHAnsi" w:hAnsiTheme="minorHAnsi" w:cstheme="minorHAnsi"/>
+                <w:bCs/>
+                <w:sz w:val="22"/>
+                <w:szCs w:val="22"/>
+              </w:rPr>
+            </w:pPr>
+            <w:r>
+              <w:rPr>
+                <w:rFonts w:asciiTheme="minorHAnsi" w:hAnsiTheme="minorHAnsi" w:cstheme="minorHAnsi"/>
+                <w:bCs/>
+                <w:noProof/>
+                <w:sz w:val="22"/>
+                <w:szCs w:val="22"/>
+              </w:rPr>
+              <mc:AlternateContent>
+                <mc:Choice Requires="wpi">
+                  <w:drawing>
+                    <wp:anchor distT="0" distB="0" distL="114300" distR="114300" simplePos="0" relativeHeight="251660800" behindDoc="0" locked="0" layoutInCell="1" allowOverlap="1" wp14:anchorId="6355E338" wp14:editId="175777AA">
+                      <wp:simplePos x="0" y="0"/>
+                      <wp:positionH relativeFrom="column">
+                        <wp:posOffset>162560</wp:posOffset>
+                      </wp:positionH>
+                      <wp:positionV relativeFrom="paragraph">
+                        <wp:posOffset>-46355</wp:posOffset>
+                      </wp:positionV>
+                      <wp:extent cx="1118235" cy="662940"/>
+                      <wp:effectExtent l="57150" t="38100" r="24765" b="41910"/>
+                      <wp:wrapNone/>
+                      <wp:docPr id="23" name="Entrada de lápiz 23"/>
+                      <wp:cNvGraphicFramePr/>
+                      <a:graphic xmlns:a="http://schemas.openxmlformats.org/drawingml/2006/main">
+                        <a:graphicData uri="http://schemas.microsoft.com/office/word/2010/wordprocessingInk">
+                          <w14:contentPart bwMode="auto" r:id="rId27">
+                            <w14:nvContentPartPr>
+                              <w14:cNvContentPartPr/>
+                            </w14:nvContentPartPr>
+                            <w14:xfrm>
+                              <a:off x="0" y="0"/>
+                              <a:ext cx="1118235" cy="662940"/>
+                            </w14:xfrm>
+                          </w14:contentPart>
+                        </a:graphicData>
+                      </a:graphic>
+                      <wp14:sizeRelH relativeFrom="margin">
+                        <wp14:pctWidth>0</wp14:pctWidth>
+                      </wp14:sizeRelH>
+                      <wp14:sizeRelV relativeFrom="margin">
+                        <wp14:pctHeight>0</wp14:pctHeight>
+                      </wp14:sizeRelV>
+                    </wp:anchor>
+                  </w:drawing>
+                </mc:Choice>
+                <mc:Fallback>
+                  <w:pict>
+                    <v:shape w14:anchorId="12DA5ED5" id="Entrada de lápiz 23" o:spid="_x0000_s1026" type="#_x0000_t75" style="position:absolute;margin-left:12.1pt;margin-top:-4.35pt;width:89.45pt;height:53.6pt;z-index:251660800;visibility:visible;mso-wrap-style:square;mso-width-percent:0;mso-height-percent:0;mso-wrap-distance-left:9pt;mso-wrap-distance-top:0;mso-wrap-distance-right:9pt;mso-wrap-distance-bottom:0;mso-position-horizontal:absolute;mso-position-horizontal-relative:text;mso-position-vertical:absolute;mso-position-vertical-relative:text;mso-width-percent:0;mso-height-percent:0;mso-width-relative:margin;mso-height-relative:margin" o:gfxdata="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">
+                      <v:imagedata r:id="rId28" o:title=""/>
+                    </v:shape>
+                  </w:pict>
+                </mc:Fallback>
+              </mc:AlternateContent>
+            </w:r>
+            <w:r>
+              <w:rPr>
+                <w:rFonts w:asciiTheme="minorHAnsi" w:hAnsiTheme="minorHAnsi" w:cstheme="minorHAnsi"/>
+                <w:bCs/>
+                <w:noProof/>
+                <w:sz w:val="22"/>
+                <w:szCs w:val="22"/>
+              </w:rPr>
+              <mc:AlternateContent>
+                <mc:Choice Requires="wpi">
+                  <w:drawing>
+                    <wp:anchor distT="0" distB="0" distL="114300" distR="114300" simplePos="0" relativeHeight="251657728" behindDoc="0" locked="0" layoutInCell="1" allowOverlap="1" wp14:anchorId="567A5D26" wp14:editId="2A4AFB6A">
+                      <wp:simplePos x="0" y="0"/>
+                      <wp:positionH relativeFrom="column">
+                        <wp:posOffset>981570</wp:posOffset>
+                      </wp:positionH>
+                      <wp:positionV relativeFrom="paragraph">
+                        <wp:posOffset>57130</wp:posOffset>
+                      </wp:positionV>
+                      <wp:extent cx="360" cy="360"/>
+                      <wp:effectExtent l="38100" t="38100" r="38100" b="38100"/>
+                      <wp:wrapNone/>
+                      <wp:docPr id="5" name="Entrada de lápiz 5"/>
+                      <wp:cNvGraphicFramePr/>
+                      <a:graphic xmlns:a="http://schemas.openxmlformats.org/drawingml/2006/main">
+                        <a:graphicData uri="http://schemas.microsoft.com/office/word/2010/wordprocessingInk">
+                          <w14:contentPart bwMode="auto" r:id="rId29">
+                            <w14:nvContentPartPr>
+                              <w14:cNvContentPartPr/>
+                            </w14:nvContentPartPr>
+                            <w14:xfrm>
+                              <a:off x="0" y="0"/>
+                              <a:ext cx="360" cy="360"/>
+                            </w14:xfrm>
+                          </w14:contentPart>
+                        </a:graphicData>
+                      </a:graphic>
+                    </wp:anchor>
+                  </w:drawing>
+                </mc:Choice>
+                <mc:Fallback>
+                  <w:pict>
+                    <v:shape w14:anchorId="1B4A064D" id="Entrada de lápiz 5" o:spid="_x0000_s1026" type="#_x0000_t75" style="position:absolute;margin-left:76.6pt;margin-top:3.8pt;width:1.45pt;height:1.45pt;z-index:251657728;visibility:visible;mso-wrap-style:square;mso-wrap-distance-left:9pt;mso-wrap-distance-top:0;mso-wrap-distance-right:9pt;mso-wrap-distance-bottom:0;mso-position-horizontal:absolute;mso-position-horizontal-relative:text;mso-position-vertical:absolute;mso-position-vertical-relative:text" o:gfxdata="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">
+                      <v:imagedata r:id="rId30" o:title=""/>
+                    </v:shape>
+                  </w:pict>
+                </mc:Fallback>
+              </mc:AlternateContent>
+            </w:r>
           </w:p>
         </w:tc>
       </w:tr>
@@ -736,6 +1382,14 @@
                 <w:color w:val="000000"/>
               </w:rPr>
             </w:pPr>
+            <w:r>
+              <w:rPr>
+                <w:rFonts w:asciiTheme="minorHAnsi" w:hAnsiTheme="minorHAnsi" w:cstheme="minorHAnsi"/>
+                <w:bCs/>
+                <w:color w:val="000000"/>
+              </w:rPr>
+              <w:t>David Morales Cortes</w:t>
+            </w:r>
           </w:p>
         </w:tc>
         <w:tc>
@@ -748,11 +1402,17 @@
               <w:ind w:right="436"/>
               <w:jc w:val="center"/>
               <w:rPr>
-                <w:rFonts w:asciiTheme="minorHAnsi" w:hAnsiTheme="minorHAnsi" w:cstheme="minorHAnsi"/>
-                <w:bCs/>
+                <w:rFonts w:asciiTheme="minorHAnsi" w:hAnsiTheme="minorHAnsi" w:cstheme="minorBidi"/>
                 <w:color w:val="000000"/>
               </w:rPr>
             </w:pPr>
+            <w:r>
+              <w:rPr>
+                <w:rFonts w:asciiTheme="minorHAnsi" w:hAnsiTheme="minorHAnsi" w:cstheme="minorBidi"/>
+                <w:color w:val="000000"/>
+              </w:rPr>
+              <w:t>202234188</w:t>
+            </w:r>
           </w:p>
         </w:tc>
         <w:tc>
@@ -792,12 +1452,53 @@
               <w:pStyle w:val="Textoindependiente"/>
               <w:jc w:val="center"/>
               <w:rPr>
-                <w:rFonts w:asciiTheme="minorHAnsi" w:hAnsiTheme="minorHAnsi" w:cstheme="minorHAnsi"/>
-                <w:bCs/>
+                <w:rFonts w:asciiTheme="minorHAnsi" w:hAnsiTheme="minorHAnsi" w:cstheme="minorBidi"/>
                 <w:sz w:val="22"/>
                 <w:szCs w:val="22"/>
               </w:rPr>
             </w:pPr>
+            <w:r>
+              <w:rPr>
+                <w:noProof/>
+              </w:rPr>
+              <mc:AlternateContent>
+                <mc:Choice Requires="wpi">
+                  <w:drawing>
+                    <wp:inline distT="0" distB="0" distL="0" distR="0" wp14:anchorId="7256C9D6" wp14:editId="5542F3C6">
+                      <wp:extent cx="1160371" cy="1039109"/>
+                      <wp:effectExtent l="57150" t="57150" r="59055" b="66040"/>
+                      <wp:docPr id="573704953" name="Entrada de lápiz 2"/>
+                      <wp:cNvGraphicFramePr/>
+                      <a:graphic xmlns:a="http://schemas.openxmlformats.org/drawingml/2006/main">
+                        <a:graphicData uri="http://schemas.microsoft.com/office/word/2010/wordprocessingInk">
+                          <mc:AlternateContent xmlns:a14="http://schemas.microsoft.com/office/drawing/2010/main">
+                            <mc:Choice Requires="a14">
+                              <w14:contentPart bwMode="auto" r:id="rId31">
+                                <w14:nvContentPartPr>
+                                  <w14:cNvContentPartPr/>
+                                </w14:nvContentPartPr>
+                                <w14:xfrm>
+                                  <a:off x="0" y="0"/>
+                                  <a:ext cx="1160371" cy="1039109"/>
+                                </w14:xfrm>
+                              </w14:contentPart>
+                            </mc:Choice>
+                            <mc:Fallback xmlns="" xmlns:lc="http://schemas.openxmlformats.org/drawingml/2006/lockedCanvas" xmlns:w="http://schemas.openxmlformats.org/wordprocessingml/2006/main" xmlns:w10="urn:schemas-microsoft-com:office:word" xmlns:v="urn:schemas-microsoft-com:vml" xmlns:o="urn:schemas-microsoft-com:office:office" xmlns:arto="http://schemas.microsoft.com/office/word/2006/arto"/>
+                          </mc:AlternateContent>
+                        </a:graphicData>
+                      </a:graphic>
+                    </wp:inline>
+                  </w:drawing>
+                </mc:Choice>
+                <mc:Fallback>
+                  <w:pict>
+                    <v:shape w14:anchorId="25C81BDE" id="Entrada de lápiz 2" o:spid="_x0000_i1025" type="#_x0000_t75" style="width:94.3pt;height:84.85pt;visibility:visible;mso-wrap-style:square" o:gfxdata="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">
+                      <v:imagedata r:id="rId32" o:title=""/>
+                    </v:shape>
+                  </w:pict>
+                </mc:Fallback>
+              </mc:AlternateContent>
+            </w:r>
           </w:p>
         </w:tc>
       </w:tr>
@@ -902,76 +1603,7 @@
         </w:rPr>
       </w:pPr>
     </w:p>
-    <w:p>
-      <w:pPr>
-        <w:ind w:left="426"/>
-      </w:pPr>
-    </w:p>
-    <w:p>
-      <w:pPr>
-        <w:ind w:left="426"/>
-      </w:pPr>
-    </w:p>
-    <w:p>
-      <w:pPr>
-        <w:ind w:left="426"/>
-      </w:pPr>
-    </w:p>
-    <w:p>
-      <w:pPr>
-        <w:ind w:left="426"/>
-      </w:pPr>
-    </w:p>
-    <w:p>
-      <w:pPr>
-        <w:ind w:left="426"/>
-      </w:pPr>
-    </w:p>
-    <w:p>
-      <w:pPr>
-        <w:ind w:left="426"/>
-      </w:pPr>
-    </w:p>
-    <w:p>
-      <w:pPr>
-        <w:ind w:left="426"/>
-      </w:pPr>
-    </w:p>
-    <w:p>
-      <w:pPr>
-        <w:ind w:left="426"/>
-      </w:pPr>
-    </w:p>
-    <w:p>
-      <w:pPr>
-        <w:ind w:left="426"/>
-      </w:pPr>
-    </w:p>
-    <w:p>
-      <w:pPr>
-        <w:ind w:left="426"/>
-      </w:pPr>
-    </w:p>
-    <w:p>
-      <w:pPr>
-        <w:ind w:left="426"/>
-      </w:pPr>
-    </w:p>
-    <w:p>
-      <w:pPr>
-        <w:ind w:left="426"/>
-      </w:pPr>
-    </w:p>
-    <w:p>
-      <w:pPr>
-        <w:ind w:left="426"/>
-      </w:pPr>
-    </w:p>
-    <w:p>
-      <w:pPr>
-        <w:ind w:left="426"/>
-      </w:pPr>
-    </w:p>
+    <w:p/>
     <w:p>
       <w:pPr>
         <w:ind w:left="426"/>
@@ -1005,6 +1637,7 @@
           <w:szCs w:val="24"/>
           <w:u w:val="single"/>
         </w:rPr>
+        <w:lastRenderedPageBreak/>
         <w:t>Avances Proyecto</w:t>
       </w:r>
     </w:p>
@@ -1035,7 +1668,6 @@
         <w:rPr>
           <w:shd w:val="clear" w:color="auto" w:fill="FFFFFF"/>
         </w:rPr>
-        <w:lastRenderedPageBreak/>
         <w:t>Pr</w:t>
       </w:r>
       <w:r>
@@ -1385,6 +2017,48 @@
                 <w:rFonts w:asciiTheme="minorHAnsi" w:hAnsiTheme="minorHAnsi" w:cstheme="minorHAnsi"/>
               </w:rPr>
             </w:pPr>
+            <w:r>
+              <w:rPr>
+                <w:rFonts w:asciiTheme="minorHAnsi" w:hAnsiTheme="minorHAnsi" w:cstheme="minorHAnsi"/>
+              </w:rPr>
+              <w:t>Descripción</w:t>
+            </w:r>
+            <w:r>
+              <w:rPr>
+                <w:rFonts w:asciiTheme="minorHAnsi" w:hAnsiTheme="minorHAnsi" w:cstheme="minorHAnsi"/>
+              </w:rPr>
+              <w:t xml:space="preserve"> del </w:t>
+            </w:r>
+            <w:r>
+              <w:rPr>
+                <w:rFonts w:asciiTheme="minorHAnsi" w:hAnsiTheme="minorHAnsi" w:cstheme="minorHAnsi"/>
+              </w:rPr>
+              <w:t>proyecto, Descripción</w:t>
+            </w:r>
+            <w:r>
+              <w:rPr>
+                <w:rFonts w:asciiTheme="minorHAnsi" w:hAnsiTheme="minorHAnsi" w:cstheme="minorHAnsi"/>
+              </w:rPr>
+              <w:t xml:space="preserve"> del producto</w:t>
+            </w:r>
+            <w:r>
+              <w:rPr>
+                <w:rFonts w:asciiTheme="minorHAnsi" w:hAnsiTheme="minorHAnsi" w:cstheme="minorHAnsi"/>
+              </w:rPr>
+              <w:t>, Objetivos</w:t>
+            </w:r>
+            <w:r>
+              <w:rPr>
+                <w:rFonts w:asciiTheme="minorHAnsi" w:hAnsiTheme="minorHAnsi" w:cstheme="minorHAnsi"/>
+              </w:rPr>
+              <w:t xml:space="preserve"> y Criterios de </w:t>
+            </w:r>
+            <w:r>
+              <w:rPr>
+                <w:rFonts w:asciiTheme="minorHAnsi" w:hAnsiTheme="minorHAnsi" w:cstheme="minorHAnsi"/>
+              </w:rPr>
+              <w:t>éxito</w:t>
+            </w:r>
           </w:p>
         </w:tc>
         <w:tc>
@@ -1403,6 +2077,13 @@
                 <w:bCs/>
               </w:rPr>
             </w:pPr>
+            <w:r>
+              <w:rPr>
+                <w:rFonts w:asciiTheme="minorHAnsi" w:hAnsiTheme="minorHAnsi" w:cstheme="minorHAnsi"/>
+                <w:bCs/>
+              </w:rPr>
+              <w:t>Nuria Julieta Alducin Morales</w:t>
+            </w:r>
           </w:p>
         </w:tc>
         <w:tc>
@@ -1422,6 +2103,13 @@
                 <w:bCs/>
               </w:rPr>
             </w:pPr>
+            <w:r>
+              <w:rPr>
+                <w:rFonts w:asciiTheme="minorHAnsi" w:hAnsiTheme="minorHAnsi" w:cstheme="minorHAnsi"/>
+                <w:bCs/>
+              </w:rPr>
+              <w:t>22/Abril/2024</w:t>
+            </w:r>
           </w:p>
         </w:tc>
         <w:tc>
@@ -1441,6 +2129,13 @@
                 <w:bCs/>
               </w:rPr>
             </w:pPr>
+            <w:r>
+              <w:rPr>
+                <w:rFonts w:asciiTheme="minorHAnsi" w:hAnsiTheme="minorHAnsi" w:cstheme="minorHAnsi"/>
+                <w:bCs/>
+              </w:rPr>
+              <w:t>Terminado</w:t>
+            </w:r>
           </w:p>
         </w:tc>
       </w:tr>
@@ -1482,6 +2177,12 @@
                 <w:rFonts w:asciiTheme="minorHAnsi" w:hAnsiTheme="minorHAnsi" w:cstheme="minorHAnsi"/>
               </w:rPr>
             </w:pPr>
+            <w:r>
+              <w:rPr>
+                <w:rFonts w:asciiTheme="minorHAnsi" w:hAnsiTheme="minorHAnsi" w:cstheme="minorHAnsi"/>
+              </w:rPr>
+              <w:t>Sponsor y presupuesto</w:t>
+            </w:r>
           </w:p>
         </w:tc>
         <w:tc>
@@ -1500,6 +2201,13 @@
                 <w:bCs/>
               </w:rPr>
             </w:pPr>
+            <w:r>
+              <w:rPr>
+                <w:rFonts w:asciiTheme="minorHAnsi" w:hAnsiTheme="minorHAnsi" w:cstheme="minorHAnsi"/>
+                <w:bCs/>
+              </w:rPr>
+              <w:t>Yael Enrique Parra Palestina</w:t>
+            </w:r>
           </w:p>
         </w:tc>
         <w:tc>
@@ -1518,6 +2226,13 @@
                 <w:bCs/>
               </w:rPr>
             </w:pPr>
+            <w:r>
+              <w:rPr>
+                <w:rFonts w:asciiTheme="minorHAnsi" w:hAnsiTheme="minorHAnsi" w:cstheme="minorHAnsi"/>
+                <w:bCs/>
+              </w:rPr>
+              <w:t>22/Abril/2024</w:t>
+            </w:r>
           </w:p>
         </w:tc>
         <w:tc>
@@ -1537,6 +2252,554 @@
                 <w:bCs/>
               </w:rPr>
             </w:pPr>
+            <w:r>
+              <w:rPr>
+                <w:rFonts w:asciiTheme="minorHAnsi" w:hAnsiTheme="minorHAnsi" w:cstheme="minorHAnsi"/>
+                <w:bCs/>
+              </w:rPr>
+              <w:t>Terminado</w:t>
+            </w:r>
+          </w:p>
+        </w:tc>
+      </w:tr>
+      <w:tr>
+        <w:tc>
+          <w:tcPr>
+            <w:tcW w:w="703" w:type="dxa"/>
+            <w:vAlign w:val="center"/>
+          </w:tcPr>
+          <w:p>
+            <w:pPr>
+              <w:tabs>
+                <w:tab w:val="left" w:pos="10454"/>
+              </w:tabs>
+              <w:spacing w:before="92"/>
+              <w:jc w:val="center"/>
+              <w:rPr>
+                <w:rFonts w:asciiTheme="minorHAnsi" w:hAnsiTheme="minorHAnsi" w:cstheme="minorHAnsi"/>
+                <w:bCs/>
+              </w:rPr>
+            </w:pPr>
+            <w:r>
+              <w:rPr>
+                <w:rFonts w:asciiTheme="minorHAnsi" w:hAnsiTheme="minorHAnsi" w:cstheme="minorHAnsi"/>
+                <w:bCs/>
+              </w:rPr>
+              <w:t>3</w:t>
+            </w:r>
+          </w:p>
+        </w:tc>
+        <w:tc>
+          <w:tcPr>
+            <w:tcW w:w="2835" w:type="dxa"/>
+            <w:vAlign w:val="center"/>
+          </w:tcPr>
+          <w:p>
+            <w:pPr>
+              <w:rPr>
+                <w:rFonts w:asciiTheme="minorHAnsi" w:hAnsiTheme="minorHAnsi" w:cstheme="minorBidi"/>
+              </w:rPr>
+            </w:pPr>
+            <w:r>
+              <w:rPr>
+                <w:rFonts w:asciiTheme="minorHAnsi" w:hAnsiTheme="minorHAnsi" w:cstheme="minorBidi"/>
+              </w:rPr>
+              <w:t xml:space="preserve">Riesgos iniciales, hitos y </w:t>
+            </w:r>
+            <w:r>
+              <w:rPr>
+                <w:rFonts w:asciiTheme="minorHAnsi" w:hAnsiTheme="minorHAnsi" w:cstheme="minorBidi"/>
+              </w:rPr>
+              <w:t>duración</w:t>
+            </w:r>
+            <w:r>
+              <w:rPr>
+                <w:rFonts w:asciiTheme="minorHAnsi" w:hAnsiTheme="minorHAnsi" w:cstheme="minorBidi"/>
+              </w:rPr>
+              <w:t xml:space="preserve"> del proyecto</w:t>
+            </w:r>
+          </w:p>
+        </w:tc>
+        <w:tc>
+          <w:tcPr>
+            <w:tcW w:w="3261" w:type="dxa"/>
+            <w:vAlign w:val="center"/>
+          </w:tcPr>
+          <w:p>
+            <w:pPr>
+              <w:tabs>
+                <w:tab w:val="left" w:pos="10454"/>
+              </w:tabs>
+              <w:spacing w:before="92"/>
+              <w:rPr>
+                <w:rFonts w:asciiTheme="minorHAnsi" w:hAnsiTheme="minorHAnsi" w:cstheme="minorHAnsi"/>
+                <w:bCs/>
+              </w:rPr>
+            </w:pPr>
+            <w:r>
+              <w:rPr>
+                <w:rFonts w:asciiTheme="minorHAnsi" w:hAnsiTheme="minorHAnsi" w:cstheme="minorHAnsi"/>
+                <w:bCs/>
+              </w:rPr>
+              <w:t xml:space="preserve">Joel </w:t>
+            </w:r>
+            <w:r>
+              <w:rPr>
+                <w:rFonts w:asciiTheme="minorHAnsi" w:hAnsiTheme="minorHAnsi" w:cstheme="minorHAnsi"/>
+                <w:bCs/>
+              </w:rPr>
+              <w:t>Juárez</w:t>
+            </w:r>
+            <w:r>
+              <w:rPr>
+                <w:rFonts w:asciiTheme="minorHAnsi" w:hAnsiTheme="minorHAnsi" w:cstheme="minorHAnsi"/>
+                <w:bCs/>
+              </w:rPr>
+              <w:t xml:space="preserve"> </w:t>
+            </w:r>
+            <w:r>
+              <w:rPr>
+                <w:rFonts w:asciiTheme="minorHAnsi" w:hAnsiTheme="minorHAnsi" w:cstheme="minorHAnsi"/>
+                <w:bCs/>
+              </w:rPr>
+              <w:t>Núñez</w:t>
+            </w:r>
+          </w:p>
+        </w:tc>
+        <w:tc>
+          <w:tcPr>
+            <w:tcW w:w="1503" w:type="dxa"/>
+            <w:vAlign w:val="center"/>
+          </w:tcPr>
+          <w:p>
+            <w:pPr>
+              <w:tabs>
+                <w:tab w:val="left" w:pos="10454"/>
+              </w:tabs>
+              <w:spacing w:before="92"/>
+              <w:rPr>
+                <w:rFonts w:asciiTheme="minorHAnsi" w:hAnsiTheme="minorHAnsi" w:cstheme="minorBidi"/>
+              </w:rPr>
+            </w:pPr>
+            <w:r>
+              <w:rPr>
+                <w:rFonts w:asciiTheme="minorHAnsi" w:hAnsiTheme="minorHAnsi" w:cstheme="minorBidi"/>
+              </w:rPr>
+              <w:t>22/</w:t>
+            </w:r>
+            <w:r>
+              <w:rPr>
+                <w:rFonts w:asciiTheme="minorHAnsi" w:hAnsiTheme="minorHAnsi" w:cstheme="minorBidi"/>
+              </w:rPr>
+              <w:t>Abril</w:t>
+            </w:r>
+            <w:r>
+              <w:rPr>
+                <w:rFonts w:asciiTheme="minorHAnsi" w:hAnsiTheme="minorHAnsi" w:cstheme="minorBidi"/>
+              </w:rPr>
+              <w:t>/2024</w:t>
+            </w:r>
+          </w:p>
+        </w:tc>
+        <w:tc>
+          <w:tcPr>
+            <w:tcW w:w="2062" w:type="dxa"/>
+            <w:vAlign w:val="center"/>
+          </w:tcPr>
+          <w:p>
+            <w:pPr>
+              <w:tabs>
+                <w:tab w:val="left" w:pos="10454"/>
+              </w:tabs>
+              <w:spacing w:before="92"/>
+              <w:jc w:val="center"/>
+              <w:rPr>
+                <w:rFonts w:asciiTheme="minorHAnsi" w:hAnsiTheme="minorHAnsi" w:cstheme="minorHAnsi"/>
+                <w:bCs/>
+              </w:rPr>
+            </w:pPr>
+            <w:r>
+              <w:rPr>
+                <w:rFonts w:asciiTheme="minorHAnsi" w:hAnsiTheme="minorHAnsi" w:cstheme="minorHAnsi"/>
+                <w:bCs/>
+              </w:rPr>
+              <w:t>Terminado</w:t>
+            </w:r>
+          </w:p>
+        </w:tc>
+      </w:tr>
+      <w:tr>
+        <w:tc>
+          <w:tcPr>
+            <w:tcW w:w="703" w:type="dxa"/>
+            <w:vAlign w:val="center"/>
+          </w:tcPr>
+          <w:p>
+            <w:pPr>
+              <w:tabs>
+                <w:tab w:val="left" w:pos="10454"/>
+              </w:tabs>
+              <w:spacing w:before="92"/>
+              <w:jc w:val="center"/>
+              <w:rPr>
+                <w:rFonts w:asciiTheme="minorHAnsi" w:hAnsiTheme="minorHAnsi" w:cstheme="minorHAnsi"/>
+                <w:bCs/>
+              </w:rPr>
+            </w:pPr>
+            <w:r>
+              <w:rPr>
+                <w:rFonts w:asciiTheme="minorHAnsi" w:hAnsiTheme="minorHAnsi" w:cstheme="minorHAnsi"/>
+                <w:bCs/>
+              </w:rPr>
+              <w:t>4</w:t>
+            </w:r>
+          </w:p>
+        </w:tc>
+        <w:tc>
+          <w:tcPr>
+            <w:tcW w:w="2835" w:type="dxa"/>
+            <w:vAlign w:val="center"/>
+          </w:tcPr>
+          <w:p>
+            <w:pPr>
+              <w:rPr>
+                <w:rFonts w:asciiTheme="minorHAnsi" w:hAnsiTheme="minorHAnsi" w:cstheme="minorHAnsi"/>
+              </w:rPr>
+            </w:pPr>
+            <w:r>
+              <w:rPr>
+                <w:rFonts w:asciiTheme="minorHAnsi" w:hAnsiTheme="minorHAnsi" w:cstheme="minorHAnsi"/>
+              </w:rPr>
+              <w:t>Justificación del proyecto y director del proyecto</w:t>
+            </w:r>
+          </w:p>
+        </w:tc>
+        <w:tc>
+          <w:tcPr>
+            <w:tcW w:w="3261" w:type="dxa"/>
+            <w:vAlign w:val="center"/>
+          </w:tcPr>
+          <w:p>
+            <w:pPr>
+              <w:tabs>
+                <w:tab w:val="left" w:pos="10454"/>
+              </w:tabs>
+              <w:spacing w:before="92"/>
+              <w:rPr>
+                <w:rFonts w:asciiTheme="minorHAnsi" w:hAnsiTheme="minorHAnsi" w:cstheme="minorHAnsi"/>
+                <w:bCs/>
+              </w:rPr>
+            </w:pPr>
+            <w:r>
+              <w:rPr>
+                <w:rFonts w:asciiTheme="minorHAnsi" w:hAnsiTheme="minorHAnsi" w:cstheme="minorHAnsi"/>
+                <w:bCs/>
+              </w:rPr>
+              <w:t>Sahara Ximena Cuacuas Luna</w:t>
+            </w:r>
+          </w:p>
+        </w:tc>
+        <w:tc>
+          <w:tcPr>
+            <w:tcW w:w="1503" w:type="dxa"/>
+            <w:vAlign w:val="center"/>
+          </w:tcPr>
+          <w:p>
+            <w:pPr>
+              <w:tabs>
+                <w:tab w:val="left" w:pos="10454"/>
+              </w:tabs>
+              <w:spacing w:before="92"/>
+              <w:rPr>
+                <w:rFonts w:asciiTheme="minorHAnsi" w:hAnsiTheme="minorHAnsi" w:cstheme="minorHAnsi"/>
+                <w:bCs/>
+              </w:rPr>
+            </w:pPr>
+            <w:r>
+              <w:rPr>
+                <w:rFonts w:asciiTheme="minorHAnsi" w:hAnsiTheme="minorHAnsi" w:cstheme="minorHAnsi"/>
+                <w:bCs/>
+              </w:rPr>
+              <w:t>22/Abril/2024</w:t>
+            </w:r>
+          </w:p>
+        </w:tc>
+        <w:tc>
+          <w:tcPr>
+            <w:tcW w:w="2062" w:type="dxa"/>
+            <w:vAlign w:val="center"/>
+          </w:tcPr>
+          <w:p>
+            <w:pPr>
+              <w:tabs>
+                <w:tab w:val="left" w:pos="10454"/>
+              </w:tabs>
+              <w:spacing w:before="92"/>
+              <w:jc w:val="center"/>
+              <w:rPr>
+                <w:rFonts w:asciiTheme="minorHAnsi" w:hAnsiTheme="minorHAnsi" w:cstheme="minorHAnsi"/>
+                <w:bCs/>
+              </w:rPr>
+            </w:pPr>
+            <w:r>
+              <w:rPr>
+                <w:rFonts w:asciiTheme="minorHAnsi" w:hAnsiTheme="minorHAnsi" w:cstheme="minorHAnsi"/>
+                <w:bCs/>
+              </w:rPr>
+              <w:t>Terminado</w:t>
+            </w:r>
+          </w:p>
+        </w:tc>
+      </w:tr>
+      <w:tr>
+        <w:tc>
+          <w:tcPr>
+            <w:tcW w:w="703" w:type="dxa"/>
+            <w:vAlign w:val="center"/>
+          </w:tcPr>
+          <w:p>
+            <w:pPr>
+              <w:tabs>
+                <w:tab w:val="left" w:pos="10454"/>
+              </w:tabs>
+              <w:spacing w:before="92"/>
+              <w:jc w:val="center"/>
+              <w:rPr>
+                <w:rFonts w:asciiTheme="minorHAnsi" w:hAnsiTheme="minorHAnsi" w:cstheme="minorHAnsi"/>
+                <w:bCs/>
+              </w:rPr>
+            </w:pPr>
+            <w:r>
+              <w:rPr>
+                <w:rFonts w:asciiTheme="minorHAnsi" w:hAnsiTheme="minorHAnsi" w:cstheme="minorHAnsi"/>
+                <w:bCs/>
+              </w:rPr>
+              <w:t>5</w:t>
+            </w:r>
+          </w:p>
+        </w:tc>
+        <w:tc>
+          <w:tcPr>
+            <w:tcW w:w="2835" w:type="dxa"/>
+            <w:vAlign w:val="center"/>
+          </w:tcPr>
+          <w:p>
+            <w:pPr>
+              <w:rPr>
+                <w:rFonts w:asciiTheme="minorHAnsi" w:hAnsiTheme="minorHAnsi" w:cstheme="minorHAnsi"/>
+              </w:rPr>
+            </w:pPr>
+            <w:r>
+              <w:rPr>
+                <w:rFonts w:asciiTheme="minorHAnsi" w:hAnsiTheme="minorHAnsi" w:cstheme="minorHAnsi"/>
+              </w:rPr>
+              <w:t xml:space="preserve">Requisitos de aprobación y finalidad del proyecto </w:t>
+            </w:r>
+          </w:p>
+        </w:tc>
+        <w:tc>
+          <w:tcPr>
+            <w:tcW w:w="3261" w:type="dxa"/>
+            <w:vAlign w:val="center"/>
+          </w:tcPr>
+          <w:p>
+            <w:pPr>
+              <w:tabs>
+                <w:tab w:val="left" w:pos="10454"/>
+              </w:tabs>
+              <w:spacing w:before="92"/>
+              <w:rPr>
+                <w:rFonts w:asciiTheme="minorHAnsi" w:hAnsiTheme="minorHAnsi" w:cstheme="minorHAnsi"/>
+                <w:bCs/>
+              </w:rPr>
+            </w:pPr>
+            <w:r>
+              <w:rPr>
+                <w:rFonts w:asciiTheme="minorHAnsi" w:hAnsiTheme="minorHAnsi" w:cstheme="minorHAnsi"/>
+                <w:bCs/>
+              </w:rPr>
+              <w:t>David Morales Cortes</w:t>
+            </w:r>
+          </w:p>
+        </w:tc>
+        <w:tc>
+          <w:tcPr>
+            <w:tcW w:w="1503" w:type="dxa"/>
+            <w:vAlign w:val="center"/>
+          </w:tcPr>
+          <w:p>
+            <w:pPr>
+              <w:tabs>
+                <w:tab w:val="left" w:pos="10454"/>
+              </w:tabs>
+              <w:spacing w:before="92"/>
+              <w:rPr>
+                <w:rFonts w:asciiTheme="minorHAnsi" w:hAnsiTheme="minorHAnsi" w:cstheme="minorHAnsi"/>
+                <w:bCs/>
+              </w:rPr>
+            </w:pPr>
+            <w:r>
+              <w:rPr>
+                <w:rFonts w:asciiTheme="minorHAnsi" w:hAnsiTheme="minorHAnsi" w:cstheme="minorHAnsi"/>
+                <w:bCs/>
+              </w:rPr>
+              <w:t>22/Abril/2024</w:t>
+            </w:r>
+          </w:p>
+        </w:tc>
+        <w:tc>
+          <w:tcPr>
+            <w:tcW w:w="2062" w:type="dxa"/>
+            <w:vAlign w:val="center"/>
+          </w:tcPr>
+          <w:p>
+            <w:pPr>
+              <w:tabs>
+                <w:tab w:val="left" w:pos="10454"/>
+              </w:tabs>
+              <w:spacing w:before="92"/>
+              <w:jc w:val="center"/>
+              <w:rPr>
+                <w:rFonts w:asciiTheme="minorHAnsi" w:hAnsiTheme="minorHAnsi" w:cstheme="minorHAnsi"/>
+                <w:bCs/>
+              </w:rPr>
+            </w:pPr>
+            <w:r>
+              <w:rPr>
+                <w:rFonts w:asciiTheme="minorHAnsi" w:hAnsiTheme="minorHAnsi" w:cstheme="minorHAnsi"/>
+                <w:bCs/>
+              </w:rPr>
+              <w:t>Terminado</w:t>
+            </w:r>
+          </w:p>
+        </w:tc>
+      </w:tr>
+      <w:tr>
+        <w:tc>
+          <w:tcPr>
+            <w:tcW w:w="703" w:type="dxa"/>
+            <w:vAlign w:val="center"/>
+          </w:tcPr>
+          <w:p>
+            <w:pPr>
+              <w:tabs>
+                <w:tab w:val="left" w:pos="10454"/>
+              </w:tabs>
+              <w:spacing w:before="92"/>
+              <w:jc w:val="center"/>
+              <w:rPr>
+                <w:rFonts w:asciiTheme="minorHAnsi" w:hAnsiTheme="minorHAnsi" w:cstheme="minorHAnsi"/>
+                <w:bCs/>
+              </w:rPr>
+            </w:pPr>
+            <w:r>
+              <w:rPr>
+                <w:rFonts w:asciiTheme="minorHAnsi" w:hAnsiTheme="minorHAnsi" w:cstheme="minorHAnsi"/>
+                <w:bCs/>
+              </w:rPr>
+              <w:t>6</w:t>
+            </w:r>
+          </w:p>
+        </w:tc>
+        <w:tc>
+          <w:tcPr>
+            <w:tcW w:w="2835" w:type="dxa"/>
+            <w:vAlign w:val="center"/>
+          </w:tcPr>
+          <w:p>
+            <w:pPr>
+              <w:rPr>
+                <w:rFonts w:asciiTheme="minorHAnsi" w:hAnsiTheme="minorHAnsi" w:cstheme="minorHAnsi"/>
+              </w:rPr>
+            </w:pPr>
+            <w:r>
+              <w:rPr>
+                <w:rFonts w:asciiTheme="minorHAnsi" w:hAnsiTheme="minorHAnsi" w:cstheme="minorHAnsi"/>
+              </w:rPr>
+              <w:t xml:space="preserve">Principales interesados y </w:t>
+            </w:r>
+            <w:r>
+              <w:rPr>
+                <w:rFonts w:asciiTheme="minorHAnsi" w:hAnsiTheme="minorHAnsi" w:cstheme="minorHAnsi"/>
+              </w:rPr>
+              <w:t>entregables principales</w:t>
+            </w:r>
+          </w:p>
+        </w:tc>
+        <w:tc>
+          <w:tcPr>
+            <w:tcW w:w="3261" w:type="dxa"/>
+            <w:vAlign w:val="center"/>
+          </w:tcPr>
+          <w:p>
+            <w:pPr>
+              <w:tabs>
+                <w:tab w:val="left" w:pos="10454"/>
+              </w:tabs>
+              <w:spacing w:before="92"/>
+              <w:rPr>
+                <w:rFonts w:asciiTheme="minorHAnsi" w:hAnsiTheme="minorHAnsi" w:cstheme="minorHAnsi"/>
+                <w:bCs/>
+              </w:rPr>
+            </w:pPr>
+            <w:r>
+              <w:rPr>
+                <w:rFonts w:asciiTheme="minorHAnsi" w:hAnsiTheme="minorHAnsi" w:cstheme="minorHAnsi"/>
+                <w:bCs/>
+              </w:rPr>
+              <w:t>Miguel Sa Silva Sanabria</w:t>
+            </w:r>
+          </w:p>
+        </w:tc>
+        <w:tc>
+          <w:tcPr>
+            <w:tcW w:w="1503" w:type="dxa"/>
+            <w:vAlign w:val="center"/>
+          </w:tcPr>
+          <w:p>
+            <w:pPr>
+              <w:tabs>
+                <w:tab w:val="left" w:pos="10454"/>
+              </w:tabs>
+              <w:spacing w:before="92"/>
+              <w:rPr>
+                <w:rFonts w:asciiTheme="minorHAnsi" w:hAnsiTheme="minorHAnsi" w:cstheme="minorHAnsi"/>
+                <w:bCs/>
+              </w:rPr>
+            </w:pPr>
+            <w:r>
+              <w:rPr>
+                <w:rFonts w:asciiTheme="minorHAnsi" w:hAnsiTheme="minorHAnsi" w:cstheme="minorHAnsi"/>
+                <w:bCs/>
+              </w:rPr>
+              <w:t>22/Abril/2024</w:t>
+            </w:r>
+          </w:p>
+        </w:tc>
+        <w:tc>
+          <w:tcPr>
+            <w:tcW w:w="2062" w:type="dxa"/>
+            <w:vAlign w:val="center"/>
+          </w:tcPr>
+          <w:p>
+            <w:pPr>
+              <w:tabs>
+                <w:tab w:val="left" w:pos="10454"/>
+              </w:tabs>
+              <w:spacing w:before="92"/>
+              <w:jc w:val="center"/>
+              <w:rPr>
+                <w:rFonts w:asciiTheme="minorHAnsi" w:hAnsiTheme="minorHAnsi" w:cstheme="minorHAnsi"/>
+                <w:bCs/>
+              </w:rPr>
+            </w:pPr>
+            <w:r>
+              <w:rPr>
+                <w:rFonts w:asciiTheme="minorHAnsi" w:hAnsiTheme="minorHAnsi" w:cstheme="minorHAnsi"/>
+                <w:bCs/>
+              </w:rPr>
+              <w:t>Terminado</w:t>
+            </w:r>
           </w:p>
         </w:tc>
       </w:tr>
@@ -1583,12 +2846,12 @@
       </w:pPr>
     </w:p>
     <w:sectPr>
-      <w:headerReference w:type="even" r:id="rId7"/>
-      <w:headerReference w:type="default" r:id="rId8"/>
-      <w:footerReference w:type="even" r:id="rId9"/>
-      <w:footerReference w:type="default" r:id="rId10"/>
-      <w:headerReference w:type="first" r:id="rId11"/>
-      <w:footerReference w:type="first" r:id="rId12"/>
+      <w:headerReference w:type="even" r:id="rId33"/>
+      <w:headerReference w:type="default" r:id="rId34"/>
+      <w:footerReference w:type="even" r:id="rId35"/>
+      <w:footerReference w:type="default" r:id="rId36"/>
+      <w:headerReference w:type="first" r:id="rId37"/>
+      <w:footerReference w:type="first" r:id="rId38"/>
       <w:pgSz w:w="12240" w:h="15840"/>
       <w:pgMar w:top="720" w:right="720" w:bottom="720" w:left="720" w:header="708" w:footer="708" w:gutter="0"/>
       <w:cols w:space="708"/>
@@ -1613,6 +2876,9 @@
         <w:continuationSeparator/>
       </w:r>
     </w:p>
+  </w:endnote>
+  <w:endnote w:type="continuationNotice" w:id="1">
+    <w:p/>
   </w:endnote>
 </w:endnotes>
 </file>
@@ -1663,6 +2929,9 @@
       </w:r>
     </w:p>
   </w:footnote>
+  <w:footnote w:type="continuationNotice" w:id="1">
+    <w:p/>
+  </w:footnote>
 </w:footnotes>
 </file>
 
@@ -1688,7 +2957,7 @@
         <w:noProof/>
       </w:rPr>
       <w:drawing>
-        <wp:anchor distT="0" distB="0" distL="114300" distR="114300" simplePos="0" relativeHeight="251659264" behindDoc="0" locked="0" layoutInCell="1" allowOverlap="1" wp14:anchorId="230EC2AF" wp14:editId="084F6C13">
+        <wp:anchor distT="0" distB="0" distL="114300" distR="114300" simplePos="0" relativeHeight="251658240" behindDoc="0" locked="0" layoutInCell="1" allowOverlap="1" wp14:anchorId="230EC2AF" wp14:editId="084F6C13">
           <wp:simplePos x="0" y="0"/>
           <wp:positionH relativeFrom="column">
             <wp:posOffset>-118745</wp:posOffset>
@@ -2763,32 +4032,6 @@
     <w:uiPriority w:val="99"/>
     <w:rsid w:val="00232BC7"/>
   </w:style>
-  <w:style w:type="table" w:customStyle="1" w:styleId="TableNormal">
-    <w:name w:val="Table Normal"/>
-    <w:uiPriority w:val="2"/>
-    <w:semiHidden/>
-    <w:unhideWhenUsed/>
-    <w:qFormat/>
-    <w:rsid w:val="00232BC7"/>
-    <w:pPr>
-      <w:widowControl w:val="0"/>
-      <w:autoSpaceDE w:val="0"/>
-      <w:autoSpaceDN w:val="0"/>
-      <w:spacing w:after="0" w:line="240" w:lineRule="auto"/>
-    </w:pPr>
-    <w:rPr>
-      <w:lang w:val="en-US"/>
-    </w:rPr>
-    <w:tblPr>
-      <w:tblInd w:w="0" w:type="dxa"/>
-      <w:tblCellMar>
-        <w:top w:w="0" w:type="dxa"/>
-        <w:left w:w="0" w:type="dxa"/>
-        <w:bottom w:w="0" w:type="dxa"/>
-        <w:right w:w="0" w:type="dxa"/>
-      </w:tblCellMar>
-    </w:tblPr>
-  </w:style>
   <w:style w:type="paragraph" w:customStyle="1" w:styleId="TableParagraph">
     <w:name w:val="Table Paragraph"/>
     <w:basedOn w:val="Normal"/>
@@ -2874,7 +4117,364 @@
       <w:rFonts w:ascii="Arial" w:eastAsia="Arial" w:hAnsi="Arial" w:cs="Arial"/>
     </w:rPr>
   </w:style>
+  <w:style w:type="table" w:customStyle="1" w:styleId="TableNormal1">
+    <w:name w:val="Table Normal1"/>
+    <w:uiPriority w:val="2"/>
+    <w:semiHidden/>
+    <w:unhideWhenUsed/>
+    <w:qFormat/>
+    <w:rsid w:val="00212164"/>
+    <w:pPr>
+      <w:widowControl w:val="0"/>
+      <w:autoSpaceDE w:val="0"/>
+      <w:autoSpaceDN w:val="0"/>
+      <w:spacing w:after="0" w:line="240" w:lineRule="auto"/>
+    </w:pPr>
+    <w:rPr>
+      <w:lang w:val="en-US"/>
+    </w:rPr>
+    <w:tblPr>
+      <w:tblInd w:w="0" w:type="dxa"/>
+      <w:tblCellMar>
+        <w:top w:w="0" w:type="dxa"/>
+        <w:left w:w="0" w:type="dxa"/>
+        <w:bottom w:w="0" w:type="dxa"/>
+        <w:right w:w="0" w:type="dxa"/>
+      </w:tblCellMar>
+    </w:tblPr>
+  </w:style>
 </w:styles>
+</file>
+
+<file path=word/ink/ink1.xml><?xml version="1.0" encoding="utf-8"?>
+<inkml:ink xmlns:inkml="http://www.w3.org/2003/InkML">
+  <inkml:definitions>
+    <inkml:context xml:id="ctx0">
+      <inkml:inkSource xml:id="inkSrc0">
+        <inkml:traceFormat>
+          <inkml:channel name="X" type="integer" min="-2.14748E9" max="2.14748E9" units="cm"/>
+          <inkml:channel name="Y" type="integer" min="-2.14748E9" max="2.14748E9" units="cm"/>
+          <inkml:channel name="F" type="integer" max="32767" units="dev"/>
+        </inkml:traceFormat>
+        <inkml:channelProperties>
+          <inkml:channelProperty channel="X" name="resolution" value="1000" units="1/cm"/>
+          <inkml:channelProperty channel="Y" name="resolution" value="1000" units="1/cm"/>
+          <inkml:channelProperty channel="F" name="resolution" value="0" units="1/dev"/>
+        </inkml:channelProperties>
+      </inkml:inkSource>
+      <inkml:timestamp xml:id="ts0" timeString="2024-04-25T17:55:28.633"/>
+    </inkml:context>
+    <inkml:brush xml:id="br0">
+      <inkml:brushProperty name="width" value="0.025" units="cm"/>
+      <inkml:brushProperty name="height" value="0.025" units="cm"/>
+    </inkml:brush>
+  </inkml:definitions>
+  <inkml:trace contextRef="#ctx0" brushRef="#br0">0 0 24575</inkml:trace>
+</inkml:ink>
+</file>
+
+<file path=word/ink/ink10.xml><?xml version="1.0" encoding="utf-8"?>
+<inkml:ink xmlns:inkml="http://www.w3.org/2003/InkML">
+  <inkml:definitions>
+    <inkml:context xml:id="ctx0">
+      <inkml:inkSource xml:id="inkSrc0">
+        <inkml:traceFormat>
+          <inkml:channel name="X" type="integer" min="-2.14748E9" max="2.14748E9" units="cm"/>
+          <inkml:channel name="Y" type="integer" min="-2.14748E9" max="2.14748E9" units="cm"/>
+          <inkml:channel name="F" type="integer" max="32767" units="dev"/>
+        </inkml:traceFormat>
+        <inkml:channelProperties>
+          <inkml:channelProperty channel="X" name="resolution" value="1000" units="1/cm"/>
+          <inkml:channelProperty channel="Y" name="resolution" value="1000" units="1/cm"/>
+          <inkml:channelProperty channel="F" name="resolution" value="0" units="1/dev"/>
+        </inkml:channelProperties>
+      </inkml:inkSource>
+      <inkml:timestamp xml:id="ts0" timeString="2024-04-25T20:03:44.889"/>
+    </inkml:context>
+    <inkml:brush xml:id="br0">
+      <inkml:brushProperty name="width" value="0.05" units="cm"/>
+      <inkml:brushProperty name="height" value="0.05" units="cm"/>
+    </inkml:brush>
+  </inkml:definitions>
+  <inkml:trace contextRef="#ctx0" brushRef="#br0">0 0 24575,'0'0'0</inkml:trace>
+</inkml:ink>
+</file>
+
+<file path=word/ink/ink11.xml><?xml version="1.0" encoding="utf-8"?>
+<inkml:ink xmlns:inkml="http://www.w3.org/2003/InkML">
+  <inkml:definitions>
+    <inkml:context xml:id="ctx0">
+      <inkml:inkSource xml:id="inkSrc0">
+        <inkml:traceFormat>
+          <inkml:channel name="X" type="integer" min="-2.14748E9" max="2.14748E9" units="cm"/>
+          <inkml:channel name="Y" type="integer" min="-2.14748E9" max="2.14748E9" units="cm"/>
+          <inkml:channel name="F" type="integer" max="32767" units="dev"/>
+          <inkml:channel name="OA" type="integer" max="360" units="deg"/>
+          <inkml:channel name="OE" type="integer" max="90" units="deg"/>
+        </inkml:traceFormat>
+        <inkml:channelProperties>
+          <inkml:channelProperty channel="X" name="resolution" value="1000" units="1/cm"/>
+          <inkml:channelProperty channel="Y" name="resolution" value="1000" units="1/cm"/>
+          <inkml:channelProperty channel="F" name="resolution" value="0" units="1/dev"/>
+          <inkml:channelProperty channel="OA" name="resolution" value="1000" units="1/deg"/>
+          <inkml:channelProperty channel="OE" name="resolution" value="1000" units="1/deg"/>
+        </inkml:channelProperties>
+      </inkml:inkSource>
+      <inkml:timestamp xml:id="ts0" timeString="2024-04-25T19:25:08.255"/>
+    </inkml:context>
+    <inkml:brush xml:id="br0">
+      <inkml:brushProperty name="width" value="0.1" units="cm"/>
+      <inkml:brushProperty name="height" value="0.1" units="cm"/>
+    </inkml:brush>
+  </inkml:definitions>
+  <inkml:trace contextRef="#ctx0" brushRef="#br0">244 329 32767 0 0,'7'23'0'0'0,"3"21"0"0"0,9 24 0 0 0,4 16 0 0 0,3 9 0 0 0,2 9 0 0 0,2 8 0 0 0,2 4 0 0 0,-1-1 0 0 0,-3-1 0 0 0,-1-7 0 0 0,-4-7 0 0 0,-5-15 0 0 0,-6-16 0 0 0,-5-18 0 0 0,-2-15 0 0 0</inkml:trace>
+  <inkml:trace contextRef="#ctx0" brushRef="#br0" timeOffset="36.47">0 800 32767 0 0,'12'-14'0'0'0,"18"-16"0"0"0,21-13 0 0 0,13-5 0 0 0,6 3 0 0 0,6 4 0 0 0,0 5 0 0 0,0 5 0 0 0,-1 3 0 0 0,-6 2 0 0 0,-6 1 0 0 0,-9 4 0 0 0,-3 4 0 0 0,-7 5 0 0 0,-3 5 0 0 0,-5 3 0 0 0,-2 3 0 0 0,-7 4 0 0 0,-3 4 0 0 0,-3 4 0 0 0,-2 7 0 0 0,-2 9 0 0 0,-3 10 0 0 0,0 10 0 0 0,-2 11 0 0 0,-3 8 0 0 0,-2 7 0 0 0,-3 3 0 0 0,-2 2 0 0 0,-7-1 0 0 0,-6-2 0 0 0,-11-4 0 0 0,-8-3 0 0 0,-11-8 0 0 0,-7-7 0 0 0,-5-6 0 0 0,-4-5 0 0 0,-1-7 0 0 0,1 0 0 0 0,-2-3 0 0 0,2 1 0 0 0,4 1 0 0 0,0-1 0 0 0,5-3 0 0 0,4-2 0 0 0,6-4 0 0 0,5-6 0 0 0,7-5 0 0 0,10-7 0 0 0,11-16 0 0 0,13-15 0 0 0,17-15 0 0 0,13-11 0 0 0,14-10 0 0 0,11-10 0 0 0,8-8 0 0 0,8-6 0 0 0,1-3 0 0 0,3 3 0 0 0,0 5 0 0 0,1 14 0 0 0,-4 11 0 0 0,-2 11 0 0 0,-7 10 0 0 0,-2 7 0 0 0,-9 5 0 0 0,-7 2 0 0 0,-9 0 0 0 0,-10 2 0 0 0,-9 0 0 0 0,-7 1 0 0 0,-13 4 0 0 0,-16 5 0 0 0,-18 5 0 0 0,-14 7 0 0 0,-13 10 0 0 0,-7 11 0 0 0,-6 8 0 0 0,-1 9 0 0 0,-1 10 0 0 0,3 10 0 0 0,4 8 0 0 0,8 7 0 0 0,9 5 0 0 0,11 5 0 0 0,11 1 0 0 0,10-2 0 0 0,6-8 0 0 0,8-10 0 0 0,6-13 0 0 0,5-11 0 0 0,6-14 0 0 0,4-10 0 0 0,8-8 0 0 0,10-13 0 0 0,10-17 0 0 0,8-21 0 0 0,6-25 0 0 0,-1-22 0 0 0,-2-20 0 0 0,-3-15 0 0 0,-7-9 0 0 0,-9 1 0 0 0,-6 6 0 0 0,-9 13 0 0 0,-5 17 0 0 0,-9 25 0 0 0,-5 19 0 0 0,-5 29 0 0 0,-6 33 0 0 0,-7 29 0 0 0,-6 25 0 0 0,-2 16 0 0 0,-3 14 0 0 0,2 6 0 0 0,3 2 0 0 0,2-6 0 0 0,7-9 0 0 0,4-15 0 0 0,2-16 0 0 0,2-18 0 0 0,1-13 0 0 0,4-11 0 0 0,4-9 0 0 0,8-5 0 0 0,9-7 0 0 0,10-12 0 0 0,3-16 0 0 0,4-12 0 0 0,-3-15 0 0 0,-4-11 0 0 0,-5-6 0 0 0,-5-7 0 0 0,-6 4 0 0 0,-4 3 0 0 0,-4 13 0 0 0,-5 13 0 0 0,0 16 0 0 0,-3 21 0 0 0,-5 25 0 0 0,-2 30 0 0 0,-2 22 0 0 0,-2 19 0 0 0,-2 11 0 0 0,-1 5 0 0 0,2-2 0 0 0,2-5 0 0 0,1-12 0 0 0,3-16 0 0 0,1-16 0 0 0,1-18 0 0 0,1-10 0 0 0,4-10 0 0 0,7-4 0 0 0,11-6 0 0 0,10-8 0 0 0,8-13 0 0 0,5-15 0 0 0,0-15 0 0 0,-4-19 0 0 0,-7-15 0 0 0,-8-15 0 0 0,-9-9 0 0 0,-8 0 0 0 0,-3 6 0 0 0,-3 12 0 0 0,-3 17 0 0 0,1 19 0 0 0,0 18 0 0 0,-1 16 0 0 0,0 22 0 0 0,0 23 0 0 0,-2 24 0 0 0,-4 19 0 0 0,-3 12 0 0 0,-1 12 0 0 0,-3 7 0 0 0,0 1 0 0 0,3 0 0 0 0,1-3 0 0 0,4-8 0 0 0,3-10 0 0 0,1-15 0 0 0,1-14 0 0 0,1-13 0 0 0,1-13 0 0 0,4-8 0 0 0,6-8 0 0 0,6-3 0 0 0,6-6 0 0 0,5-10 0 0 0,3-13 0 0 0,0-15 0 0 0,-5-18 0 0 0,-4-18 0 0 0,-6-13 0 0 0,-7-12 0 0 0,-4-4 0 0 0,-4 5 0 0 0,0 8 0 0 0,2 14 0 0 0,2 17 0 0 0,1 17 0 0 0,-3 12 0 0 0,2 17 0 0 0,-1 15 0 0 0,-1 20 0 0 0,1 19 0 0 0,0 17 0 0 0,-2 13 0 0 0,1 10 0 0 0,-1 3 0 0 0,-1 4 0 0 0,0-4 0 0 0,0-5 0 0 0,2-9 0 0 0,0-10 0 0 0,2-12 0 0 0,-2-15 0 0 0,1-8 0 0 0,1-11 0 0 0,6-6 0 0 0,8-9 0 0 0,10-16 0 0 0,9-17 0 0 0,6-17 0 0 0,6-15 0 0 0,4-13 0 0 0,1-12 0 0 0,-2-3 0 0 0,-1-2 0 0 0,-3 6 0 0 0,-4 11 0 0 0,1 13 0 0 0,2 14 0 0 0,11 17 0 0 0,5 13 0 0 0,7 12 0 0 0,3 9 0 0 0,-5 9 0 0 0,-9 1 0 0 0,-14 2 0 0 0,-16 0 0 0 0,-18 2 0 0 0,-19 2 0 0 0,-22 2 0 0 0,-19 0 0 0 0,-18-4 0 0 0,-15-2 0 0 0,-9-4 0 0 0,-3-3 0 0 0,1-4 0 0 0,7-1 0 0 0,12 1 0 0 0,16-1 0 0 0,11 6 0 0 0,13 9 0 0 0,9 13 0 0 0,9 13 0 0 0,7 11 0 0 0,5 7 0 0 0,3 7 0 0 0,3 4 0 0 0,3 1 0 0 0,1-1 0 0 0,4-4 0 0 0,2-5 0 0 0,2-7 0 0 0,5-5 0 0 0,6-5 0 0 0,5-6 0 0 0,1-9 0 0 0,3-8 0 0 0,-1-7 0 0 0,-1-8 0 0 0,1-12 0 0 0,-5-14 0 0 0,-5-23 0 0 0,-6-26 0 0 0,-9-28 0 0 0,-13-24 0 0 0,-11-26 0 0 0,-12-14 0 0 0,-7-6 0 0 0,-4 6 0 0 0,1 16 0 0 0,3 21 0 0 0,6 25 0 0 0,6 25 0 0 0,6 25 0 0 0,7 21 0 0 0,3 17 0 0 0,6 22 0 0 0,8 31 0 0 0,9 29 0 0 0,6 26 0 0 0,3 17 0 0 0,2 12 0 0 0,-3 8 0 0 0,-6 5 0 0 0,-5 0 0 0 0,-7-2 0 0 0,-3-4 0 0 0,-5-7 0 0 0,-4-10 0 0 0,-5-11 0 0 0,-11-13 0 0 0,-13-17 0 0 0,11-43 0 0 0,-5-6 0 0 0,-5-4 0 0 0,-4-5 0 0 0,-52-2 0 0 0,-21-21 0 0 0,-19-17 0 0 0,-19-12 0 0 0,-14-5 0 0 0,-8 0 0 0 0,-2 2 0 0 0,0 6 0 0 0,-1 7 0 0 0,3 8 0 0 0,8 7 0 0 0,11 5 0 0 0,21 4 0 0 0,20 6 0 0 0,21 6 0 0 0,20 3 0 0 0,22 2 0 0 0,20 0 0 0 0,26-9 0 0 0,5 2 0 0 0,30 0 0 0 0,30-5 0 0 0,29-5 0 0 0,19-8 0 0 0,18-8 0 0 0,16-8 0 0 0,15-8 0 0 0,9-9 0 0 0,4-8 0 0 0,-5-8 0 0 0,-12-5 0 0 0,-18-5 0 0 0,-22-7 0 0 0,-26-3 0 0 0,-27-6 0 0 0,-25-3 0 0 0,-23-7 0 0 0,-25-4 0 0 0,-22-2 0 0 0,-15 6 0 0 0,-11 9 0 0 0,-3 14 0 0 0,3 15 0 0 0,1 16 0 0 0,3 15 0 0 0,3 13 0 0 0,1 9 0 0 0,3 12 0 0 0,3 10 0 0 0,3 16 0 0 0,8 13 0 0 0,7 18 0 0 0,8 18 0 0 0,10 19 0 0 0,10 22 0 0 0,12 21 0 0 0,13 19 0 0 0,11 18 0 0 0,8 12 0 0 0,4 9 0 0 0,2 5 0 0 0,-3-1 0 0 0,-1-5 0 0 0,-3-10 0 0 0,-5-15 0 0 0,0-13 0 0 0,-1-16 0 0 0,6-12 0 0 0,-4-29 0 0 0</inkml:trace>
+</inkml:ink>
+</file>
+
+<file path=word/ink/ink2.xml><?xml version="1.0" encoding="utf-8"?>
+<inkml:ink xmlns:inkml="http://www.w3.org/2003/InkML">
+  <inkml:definitions>
+    <inkml:context xml:id="ctx0">
+      <inkml:inkSource xml:id="inkSrc0">
+        <inkml:traceFormat>
+          <inkml:channel name="X" type="integer" min="-2.14748E9" max="2.14748E9" units="cm"/>
+          <inkml:channel name="Y" type="integer" min="-2.14748E9" max="2.14748E9" units="cm"/>
+          <inkml:channel name="F" type="integer" max="32767" units="dev"/>
+        </inkml:traceFormat>
+        <inkml:channelProperties>
+          <inkml:channelProperty channel="X" name="resolution" value="1000" units="1/cm"/>
+          <inkml:channelProperty channel="Y" name="resolution" value="1000" units="1/cm"/>
+          <inkml:channelProperty channel="F" name="resolution" value="0" units="1/dev"/>
+        </inkml:channelProperties>
+      </inkml:inkSource>
+      <inkml:timestamp xml:id="ts0" timeString="2024-04-25T17:57:14.868"/>
+    </inkml:context>
+    <inkml:brush xml:id="br0">
+      <inkml:brushProperty name="width" value="0.025" units="cm"/>
+      <inkml:brushProperty name="height" value="0.025" units="cm"/>
+    </inkml:brush>
+  </inkml:definitions>
+  <inkml:trace contextRef="#ctx0" brushRef="#br0">2 125 24575,'0'189'0,"-2"-259"0,4-76 0,-2 146 0,0-1 0,0 0 0,0 0 0,0 1 0,0-1 0,0 0 0,0 0 0,0 1 0,0-1 0,1 0 0,-1 1 0,0-1 0,0 0 0,1 0 0,-1 1 0,0-1 0,1 1 0,-1-1 0,1 0 0,-1 1 0,1-1 0,-1 1 0,1-1 0,0 1 0,-1-1 0,1 1 0,-1-1 0,1 1 0,0 0 0,-1-1 0,2 1 0,0 0 0,0 0 0,-1 1 0,1-1 0,0 0 0,-1 1 0,1 0 0,-1-1 0,1 1 0,-1 0 0,1 0 0,-1 0 0,0 0 0,3 2 0,6 6 0,0 1 0,12 16 0,-20-24 0,-2-1 0,1 0 0,0 0 0,0-1 0,0 1 0,-1-1 0,1 1 0,0 0 0,0-1 0,0 0 0,0 1 0,0-1 0,0 1 0,0-1 0,0 0 0,0 0 0,0 0 0,0 0 0,0 0 0,0 0 0,0 0 0,0 0 0,0 0 0,0 0 0,0 0 0,0-1 0,0 1 0,0 0 0,0-1 0,0 1 0,0-1 0,0 1 0,0-1 0,0 1 0,0-1 0,-1 0 0,1 1 0,0-1 0,0 0 0,-1 0 0,1 1 0,0-3 0,7-6 0,-1 0 0,13-19 0,-12 16 0,10-22 0,-16 28 0,1 0 0,0 0 0,1 0 0,-1 1 0,6-6 0,-8 47 0,0-15 0,0 0 0,2 0 0,5 21 0,4 40 0,10 118 0,4-75 0,-18-89 0,-5-20 0,0 0 0,0 0 0,0 22 0,-4-7 0,0-9 0,1-1 0,1 1 0,1 0 0,0-1 0,11 40 0,-10-54-1365,0-3-5461</inkml:trace>
+</inkml:ink>
+</file>
+
+<file path=word/ink/ink3.xml><?xml version="1.0" encoding="utf-8"?>
+<inkml:ink xmlns:inkml="http://www.w3.org/2003/InkML">
+  <inkml:definitions>
+    <inkml:context xml:id="ctx0">
+      <inkml:inkSource xml:id="inkSrc0">
+        <inkml:traceFormat>
+          <inkml:channel name="X" type="integer" min="-2.14748E9" max="2.14748E9" units="cm"/>
+          <inkml:channel name="Y" type="integer" min="-2.14748E9" max="2.14748E9" units="cm"/>
+          <inkml:channel name="F" type="integer" max="32767" units="dev"/>
+        </inkml:traceFormat>
+        <inkml:channelProperties>
+          <inkml:channelProperty channel="X" name="resolution" value="1000" units="1/cm"/>
+          <inkml:channelProperty channel="Y" name="resolution" value="1000" units="1/cm"/>
+          <inkml:channelProperty channel="F" name="resolution" value="0" units="1/dev"/>
+        </inkml:channelProperties>
+      </inkml:inkSource>
+      <inkml:timestamp xml:id="ts0" timeString="2024-04-25T17:56:54.222"/>
+    </inkml:context>
+    <inkml:brush xml:id="br0">
+      <inkml:brushProperty name="width" value="0.025" units="cm"/>
+      <inkml:brushProperty name="height" value="0.025" units="cm"/>
+    </inkml:brush>
+  </inkml:definitions>
+  <inkml:trace contextRef="#ctx0" brushRef="#br0">633 1 24575,'432'14'0,"48"-9"0,-271-7 0,110-7 0,-505 13 0,1 8 0,-313 62 0,421-59 0,-195 46 0,218-45 0,0 1 0,-97 48 0,117-46 0,0 1 0,-57 46 0,72-50 0,1 1 0,1 0 0,0 1 0,1 2 0,-22 34 0,33-43 0,0 0 0,0 0 0,1 0 0,1 1 0,0-1 0,1 1 0,0 0 0,0-1 0,2 1 0,-1 0 0,1 0 0,3 18 0,-1-13 0,1-1 0,0 1 0,2-1 0,0 0 0,0-1 0,1 1 0,1-1 0,13 20 0,-10-21 0,2 1 0,0-2 0,0 0 0,2 0 0,-1-1 0,1-1 0,1 0 0,0-1 0,1-1 0,0 0 0,0-1 0,1-1 0,0 0 0,0-2 0,0 0 0,28 5 0,-7-4 0,0-2 0,0-2 0,-1-1 0,1-2 0,0-1 0,73-15 0,-65 5 0,0-3 0,-2-1 0,0-2 0,0-2 0,-2-2 0,78-55 0,-118 76 0,0 0 0,-1 0 0,1 0 0,0-1 0,-1 1 0,1 0 0,-1-1 0,1 1 0,-1-1 0,0 0 0,1 1 0,-1-1 0,0 0 0,0 0 0,0 0 0,0 0 0,-1 0 0,1 0 0,-1 0 0,1 0 0,0-3 0,-2 2 0,0 0 0,0 1 0,0-1 0,0 0 0,0 0 0,0 1 0,-1-1 0,0 1 0,1-1 0,-1 1 0,0 0 0,0-1 0,0 1 0,0 0 0,-3-2 0,-17-14 0,-1 1 0,-1 1 0,0 1 0,-1 1 0,-1 1 0,0 1 0,0 1 0,-1 2 0,0 1 0,-57-10 0,-13 5 0,-181 1 0,202 11 0,-459 0 0,534 1 0,0 0 0,0 0 0,0 0 0,-1 0 0,1 0 0,0 0 0,0 0 0,0 0 0,0 0 0,-1-1 0,1 1 0,0-1 0,0 1 0,0 0 0,0-1 0,-2-1 0,3 2 0,0-1 0,0 1 0,0-1 0,1 1 0,-1-1 0,0 1 0,0 0 0,0-1 0,0 1 0,1-1 0,-1 1 0,0 0 0,0-1 0,1 1 0,-1-1 0,0 1 0,1 0 0,-1-1 0,1 1 0,-1 0 0,0 0 0,1-1 0,-1 1 0,1 0 0,-1 0 0,1-1 0,41-17 0,36-1 0,124-13 0,-69 13 0,13-5 0,858-135 0,-899 143-116,18-3-508,230-8-1,-345 27-6201</inkml:trace>
+</inkml:ink>
+</file>
+
+<file path=word/ink/ink4.xml><?xml version="1.0" encoding="utf-8"?>
+<inkml:ink xmlns:inkml="http://www.w3.org/2003/InkML">
+  <inkml:definitions>
+    <inkml:context xml:id="ctx0">
+      <inkml:inkSource xml:id="inkSrc0">
+        <inkml:traceFormat>
+          <inkml:channel name="X" type="integer" min="-2.14748E9" max="2.14748E9" units="cm"/>
+          <inkml:channel name="Y" type="integer" min="-2.14748E9" max="2.14748E9" units="cm"/>
+          <inkml:channel name="F" type="integer" max="32767" units="dev"/>
+          <inkml:channel name="OA" type="integer" max="360" units="deg"/>
+          <inkml:channel name="OE" type="integer" max="90" units="deg"/>
+        </inkml:traceFormat>
+        <inkml:channelProperties>
+          <inkml:channelProperty channel="X" name="resolution" value="1000" units="1/cm"/>
+          <inkml:channelProperty channel="Y" name="resolution" value="1000" units="1/cm"/>
+          <inkml:channelProperty channel="F" name="resolution" value="0" units="1/dev"/>
+          <inkml:channelProperty channel="OA" name="resolution" value="1000" units="1/deg"/>
+          <inkml:channelProperty channel="OE" name="resolution" value="1000" units="1/deg"/>
+        </inkml:channelProperties>
+      </inkml:inkSource>
+      <inkml:timestamp xml:id="ts0" timeString="2024-04-25T18:11:59.718"/>
+    </inkml:context>
+    <inkml:brush xml:id="br0">
+      <inkml:brushProperty name="width" value="0.1" units="cm"/>
+      <inkml:brushProperty name="height" value="0.1" units="cm"/>
+    </inkml:brush>
+  </inkml:definitions>
+  <inkml:trace contextRef="#ctx0" brushRef="#br0">0 652 16383 0 0,'1'-3'0'0'0,"8"-6"0"0"0,14-14 0 0 0,10-8 0 0 0,12-8 0 0 0,9-9 0 0 0,6 0 0 0 0,4-3 0 0 0,1 1 0 0 0,-2 2 0 0 0,-2 3 0 0 0,-4 1 0 0 0,-5 4 0 0 0,-5 2 0 0 0,-7 6 0 0 0,-6 5 0 0 0,-6 5 0 0 0,-7 4 0 0 0,-6 4 0 0 0,-5 5 0 0 0,-3 3 0 0 0,-2 4 0 0 0,-2 0 0 0 0,-2 1 0 0 0,-1 0 0 0 0,0 0 0 0 0</inkml:trace>
+</inkml:ink>
+</file>
+
+<file path=word/ink/ink5.xml><?xml version="1.0" encoding="utf-8"?>
+<inkml:ink xmlns:inkml="http://www.w3.org/2003/InkML">
+  <inkml:definitions>
+    <inkml:context xml:id="ctx0">
+      <inkml:inkSource xml:id="inkSrc0">
+        <inkml:traceFormat>
+          <inkml:channel name="X" type="integer" min="-2.14748E9" max="2.14748E9" units="cm"/>
+          <inkml:channel name="Y" type="integer" min="-2.14748E9" max="2.14748E9" units="cm"/>
+          <inkml:channel name="F" type="integer" max="32767" units="dev"/>
+          <inkml:channel name="OA" type="integer" max="360" units="deg"/>
+          <inkml:channel name="OE" type="integer" max="90" units="deg"/>
+        </inkml:traceFormat>
+        <inkml:channelProperties>
+          <inkml:channelProperty channel="X" name="resolution" value="1000" units="1/cm"/>
+          <inkml:channelProperty channel="Y" name="resolution" value="1000" units="1/cm"/>
+          <inkml:channelProperty channel="F" name="resolution" value="0" units="1/dev"/>
+          <inkml:channelProperty channel="OA" name="resolution" value="1000" units="1/deg"/>
+          <inkml:channelProperty channel="OE" name="resolution" value="1000" units="1/deg"/>
+        </inkml:channelProperties>
+      </inkml:inkSource>
+      <inkml:timestamp xml:id="ts0" timeString="2024-04-25T18:11:59.719"/>
+    </inkml:context>
+    <inkml:brush xml:id="br0">
+      <inkml:brushProperty name="width" value="0.1" units="cm"/>
+      <inkml:brushProperty name="height" value="0.1" units="cm"/>
+    </inkml:brush>
+  </inkml:definitions>
+  <inkml:trace contextRef="#ctx0" brushRef="#br0">0 634 16383 0 0,'9'-2'0'0'0,"13"-2"0"0"0,13-4 0 0 0,11-1 0 0 0,7-2 0 0 0,6-3 0 0 0,3 1 0 0 0,2-2 0 0 0,1 1 0 0 0,-1-1 0 0 0,1 0 0 0 0,-1 0 0 0 0,1 0 0 0 0,2 0 0 0 0,1-2 0 0 0,0 0 0 0 0,-1-1 0 0 0,-4-2 0 0 0,-3 0 0 0 0,-3 2 0 0 0,-8 2 0 0 0,-4 1 0 0 0,-8 3 0 0 0,-7 1 0 0 0,-7 4 0 0 0,-4 0 0 0 0,-5 2 0 0 0,-4 0 0 0 0,-2 0 0 0 0,-2 0 0 0 0,0 0 0 0 0,-2-1 0 0 0,1-1 0 0 0,-1 0 0 0 0,-1 0 0 0 0,0 1 0 0 0,-2-1 0 0 0,1-1 0 0 0,-4-3 0 0 0,-4-4 0 0 0,-7-5 0 0 0,-7-2 0 0 0,-6-2 0 0 0,-5 1 0 0 0,-5 0 0 0 0,-4 3 0 0 0,-3 2 0 0 0,-3 4 0 0 0,-3 4 0 0 0,-1 3 0 0 0,0 3 0 0 0,-2 3 0 0 0,0 5 0 0 0,2 4 0 0 0,4 4 0 0 0,3 3 0 0 0,3 3 0 0 0,4 1 0 0 0,3 2 0 0 0,4 1 0 0 0,2 2 0 0 0,3 1 0 0 0,2-1 0 0 0,2 1 0 0 0,1 2 0 0 0,1 2 0 0 0,1 3 0 0 0,1 3 0 0 0,3 2 0 0 0,0 4 0 0 0,3 3 0 0 0,1 5 0 0 0,1 4 0 0 0,1 2 0 0 0,0-1 0 0 0,2-1 0 0 0,0-3 0 0 0,-1-4 0 0 0,2-2 0 0 0,2-2 0 0 0,0-1 0 0 0,1-5 0 0 0,1-2 0 0 0,0-1 0 0 0,1-3 0 0 0,1-4 0 0 0,2-3 0 0 0,1-5 0 0 0,-1-4 0 0 0,1-3 0 0 0,0-4 0 0 0,4-3 0 0 0,4-5 0 0 0,3-8 0 0 0,6-7 0 0 0,4-10 0 0 0,5-8 0 0 0,2-9 0 0 0,2-7 0 0 0,-1-2 0 0 0,1-7 0 0 0,-1-3 0 0 0,-2 1 0 0 0,-2 0 0 0 0,-3 4 0 0 0,-2 3 0 0 0,-3 5 0 0 0,-2 5 0 0 0,-2 3 0 0 0,-2 2 0 0 0,-3 3 0 0 0,-2 2 0 0 0,-2 3 0 0 0,-3 2 0 0 0,-2 2 0 0 0,-2 4 0 0 0,-2 0 0 0 0,0 0 0 0 0,0 3 0 0 0,-1 3 0 0 0,1 1 0 0 0,-1 2 0 0 0,1 3 0 0 0,0 2 0 0 0,0 1 0 0 0,-1 4 0 0 0,1 1 0 0 0,-3 7 0 0 0,-1 9 0 0 0,-3 10 0 0 0,-1 9 0 0 0,-3 3 0 0 0,-1 5 0 0 0,0 1 0 0 0,0-1 0 0 0,1-5 0 0 0,1-6 0 0 0,1-6 0 0 0,2-6 0 0 0,3-5 0 0 0,3-7 0 0 0,6-10 0 0 0,4-9 0 0 0,5-11 0 0 0,2-8 0 0 0,4-5 0 0 0,1-5 0 0 0,2-3 0 0 0,-1 0 0 0 0,0 3 0 0 0,-3 4 0 0 0,-2 6 0 0 0,-4 6 0 0 0,-1 8 0 0 0,-3 5 0 0 0,-2 5 0 0 0,-3 4 0 0 0,-2 5 0 0 0,-1 9 0 0 0,0 8 0 0 0,-2 9 0 0 0,-2 4 0 0 0,-1 2 0 0 0,-2-2 0 0 0,2-3 0 0 0,-1-4 0 0 0,2-5 0 0 0,0-4 0 0 0,3-5 0 0 0,-1-2 0 0 0,1-3 0 0 0,3-2 0 0 0,3-5 0 0 0,4-7 0 0 0,6-9 0 0 0,2-6 0 0 0,2-4 0 0 0,-1 0 0 0 0,-3 2 0 0 0,-1 3 0 0 0,-4 4 0 0 0,-2 5 0 0 0,-4 4 0 0 0,0 4 0 0 0,-3 8 0 0 0,-3 11 0 0 0,-4 8 0 0 0,-3 11 0 0 0,-4 4 0 0 0,-2 3 0 0 0,-1-1 0 0 0,1-4 0 0 0,1-6 0 0 0,2-6 0 0 0,3-6 0 0 0,2-4 0 0 0,3-5 0 0 0,6-7 0 0 0,8-10 0 0 0,6-8 0 0 0,4-6 0 0 0,3-1 0 0 0,-2 2 0 0 0,-4 3 0 0 0,-2 4 0 0 0,-5 4 0 0 0,-4 5 0 0 0,-3 3 0 0 0,-7 10 0 0 0,-11 11 0 0 0,-9 13 0 0 0,-8 8 0 0 0,-4 8 0 0 0,-4 2 0 0 0,-3 4 0 0 0,0 2 0 0 0,2-1 0 0 0,1 2 0 0 0,1 0 0 0 0,3-3 0 0 0,3-3 0 0 0,3-3 0 0 0,2-3 0 0 0,2-7 0 0 0,4-4 0 0 0,3-7 0 0 0,2-6 0 0 0,4-4 0 0 0,1-3 0 0 0,4-5 0 0 0,1-3 0 0 0,6-5 0 0 0,12-11 0 0 0,15-12 0 0 0,25-19 0 0 0,26-18 0 0 0,24-13 0 0 0,21-7 0 0 0,16-4 0 0 0,-2 6 0 0 0,-14 11 0 0 0,-18 14 0 0 0,-22 14 0 0 0,-20 11 0 0 0,-17 10 0 0 0,-15 8 0 0 0,-11 6 0 0 0,-11 3 0 0 0,-11 8 0 0 0,-16 8 0 0 0,-12 7 0 0 0,-7 5 0 0 0,-12 5 0 0 0,-6 2 0 0 0,-12 8 0 0 0,-7 3 0 0 0,-2-2 0 0 0,4 0 0 0 0,2-1 0 0 0,6-3 0 0 0,6-3 0 0 0,5-2 0 0 0,5-2 0 0 0,7-1 0 0 0,6-4 0 0 0,6-2 0 0 0,6-4 0 0 0,5-3 0 0 0,3-2 0 0 0,4-2 0 0 0,1-3 0 0 0,2-2 0 0 0,3-1 0 0 0,1-2 0 0 0,1-1 0 0 0,1 0 0 0 0,2-2 0 0 0,6-5 0 0 0,12-11 0 0 0,15-13 0 0 0,15-10 0 0 0,22-15 0 0 0,24-15 0 0 0,21-13 0 0 0,17-10 0 0 0,12-6 0 0 0,7-4 0 0 0,-8 8 0 0 0,-17 12 0 0 0,-21 16 0 0 0,-28 19 0 0 0</inkml:trace>
+</inkml:ink>
+</file>
+
+<file path=word/ink/ink6.xml><?xml version="1.0" encoding="utf-8"?>
+<inkml:ink xmlns:inkml="http://www.w3.org/2003/InkML">
+  <inkml:definitions>
+    <inkml:context xml:id="ctx0">
+      <inkml:inkSource xml:id="inkSrc0">
+        <inkml:traceFormat>
+          <inkml:channel name="X" type="integer" min="-2.14748E9" max="2.14748E9" units="cm"/>
+          <inkml:channel name="Y" type="integer" min="-2.14748E9" max="2.14748E9" units="cm"/>
+          <inkml:channel name="F" type="integer" max="32767" units="dev"/>
+          <inkml:channel name="OA" type="integer" max="360" units="deg"/>
+          <inkml:channel name="OE" type="integer" max="90" units="deg"/>
+        </inkml:traceFormat>
+        <inkml:channelProperties>
+          <inkml:channelProperty channel="X" name="resolution" value="1000" units="1/cm"/>
+          <inkml:channelProperty channel="Y" name="resolution" value="1000" units="1/cm"/>
+          <inkml:channelProperty channel="F" name="resolution" value="0" units="1/dev"/>
+          <inkml:channelProperty channel="OA" name="resolution" value="1000" units="1/deg"/>
+          <inkml:channelProperty channel="OE" name="resolution" value="1000" units="1/deg"/>
+        </inkml:channelProperties>
+      </inkml:inkSource>
+      <inkml:timestamp xml:id="ts0" timeString="2024-04-25T21:52:28.189"/>
+    </inkml:context>
+    <inkml:brush xml:id="br0">
+      <inkml:brushProperty name="width" value="0.1" units="cm"/>
+      <inkml:brushProperty name="height" value="0.1" units="cm"/>
+    </inkml:brush>
+  </inkml:definitions>
+  <inkml:trace contextRef="#ctx0" brushRef="#br0">0 969 16383 0 0,'0'-1'0'0'0,"2"-1"0"0"0,2-1 0 0 0,3-3 0 0 0,2 1 0 0 0,-2 0 0 0 0,2 0 0 0 0,-4 1 0 0 0,1 0 0 0 0,0-1 0 0 0,0 0 0 0 0,1-2 0 0 0,2-1 0 0 0,1-1 0 0 0,-3 0 0 0 0,-1 0 0 0 0,0-1 0 0 0,0 2 0 0 0,-1 0 0 0 0,0 3 0 0 0,-1-1 0 0 0,-3 2 0 0 0,1-1 0 0 0,1 1 0 0 0,-2-2 0 0 0,3-2 0 0 0,1-1 0 0 0,-2-1 0 0 0,-1 0 0 0 0,4-1 0 0 0,0 2 0 0 0,0 0 0 0 0,-5 3 0 0 0,4 0 0 0 0,-4 1 0 0 0,-1 1 0 0 0,0 0 0 0 0,0-1 0 0 0,0 1 0 0 0,0 0 0 0 0,0 0 0 0 0,0-1 0 0 0,0 1 0 0 0,3-3 0 0 0,-1 0 0 0 0,-1 0 0 0 0,-1 1 0 0 0,3-2 0 0 0,0 2 0 0 0,0 0 0 0 0,-2 1 0 0 0,2 0 0 0 0,-3 0 0 0 0,0 1 0 0 0,0 0 0 0 0,0-1 0 0 0,0 0 0 0 0,0 0 0 0 0,0-1 0 0 0,0-1 0 0 0,0 2 0 0 0,0-1 0 0 0,0 1 0 0 0,0 0 0 0 0,0 1 0 0 0,0-1 0 0 0,0 1 0 0 0,0-1 0 0 0,0 0 0 0 0,0-1 0 0 0,0 1 0 0 0,-3 1 0 0 0,2 0 0 0 0,-2 0 0 0 0,0-1 0 0 0,0 0 0 0 0,2 1 0 0 0,-1-1 0 0 0,-2 1 0 0 0,2 0 0 0 0,-1 1 0 0 0,2-1 0 0 0,-3 0 0 0 0,2 0 0 0 0,-2 1 0 0 0,2-1 0 0 0,0 0 0 0 0,-2 0 0 0 0,4-1 0 0 0,-2 1 0 0 0,-1 0 0 0 0,0 1 0 0 0,1 0 0 0 0,-2 0 0 0 0,0 0 0 0 0,1-1 0 0 0,0 0 0 0 0,2-1 0 0 0,-4 0 0 0 0,4-1 0 0 0,-1 1 0 0 0,0 0 0 0 0,-3 0 0 0 0,4 1 0 0 0,-4 0 0 0 0,4 1 0 0 0,-5-1 0 0 0,4 1 0 0 0,-3-1 0 0 0,0-1 0 0 0,4 0 0 0 0,-3-1 0 0 0,2 0 0 0 0,-2-1 0 0 0,0-1 0 0 0,-1 0 0 0 0,4 0 0 0 0,-1 2 0 0 0,0 0 0 0 0,0 0 0 0 0,-2 2 0 0 0,2 1 0 0 0,1 0 0 0 0,-2-1 0 0 0,1 0 0 0 0,2 1 0 0 0,5 1 0 0 0,2 0 0 0 0,3 2 0 0 0,6-1 0 0 0,1 1 0 0 0,5 0 0 0 0,1 0 0 0 0,3 1 0 0 0,2-1 0 0 0,-4 0 0 0 0,-2 0 0 0 0,0 0 0 0 0,-2 0 0 0 0,-5 0 0 0 0,-4 0 0 0 0,-1 0 0 0 0,0 1 0 0 0,-1 0 0 0 0,-2 0 0 0 0,3 0 0 0 0,2 2 0 0 0,-1 0 0 0 0,1-1 0 0 0,0 0 0 0 0,-2 1 0 0 0,3 0 0 0 0,1-1 0 0 0,-2 1 0 0 0,0 0 0 0 0,2 2 0 0 0,2 0 0 0 0,-7-2 0 0 0,2 2 0 0 0,2 0 0 0 0,-4 0 0 0 0,4 0 0 0 0,-2 0 0 0 0,1-1 0 0 0,-1 0 0 0 0,1 1 0 0 0,-2-1 0 0 0,-2-1 0 0 0,2 1 0 0 0,-3 1 0 0 0,1 0 0 0 0,2 0 0 0 0,2 2 0 0 0,0 0 0 0 0,4 0 0 0 0,-5-1 0 0 0,-1 1 0 0 0,-2-2 0 0 0,-3 0 0 0 0,4 1 0 0 0,-3-1 0 0 0,0 2 0 0 0,4-2 0 0 0,-7 0 0 0 0,5-1 0 0 0,-2 0 0 0 0,0 1 0 0 0,-3-1 0 0 0,4 1 0 0 0,-4-1 0 0 0,3 2 0 0 0,0-2 0 0 0,4 2 0 0 0,-2 0 0 0 0,0 1 0 0 0,2 0 0 0 0,-3 1 0 0 0,-1 0 0 0 0,0 0 0 0 0,2 1 0 0 0,-2 0 0 0 0,1-2 0 0 0,-1 1 0 0 0,0 0 0 0 0,1-1 0 0 0,-1 0 0 0 0,-5 0 0 0 0,1-1 0 0 0,-2 1 0 0 0,0-3 0 0 0,2 2 0 0 0,0 0 0 0 0,0-1 0 0 0,-2 1 0 0 0,2-2 0 0 0,0 1 0 0 0,-2 0 0 0 0,0-1 0 0 0,0 0 0 0 0,0 0 0 0 0,0 1 0 0 0,0 0 0 0 0,0 1 0 0 0,0-1 0 0 0,0 1 0 0 0,0 0 0 0 0,0 2 0 0 0,0 0 0 0 0,0 0 0 0 0,0-1 0 0 0,0 1 0 0 0,0-2 0 0 0,0 0 0 0 0,0 0 0 0 0,-4 0 0 0 0,2 2 0 0 0,0 1 0 0 0,-2 1 0 0 0,-3 0 0 0 0,-3 0 0 0 0,1 0 0 0 0,2 0 0 0 0,-3-2 0 0 0,4 0 0 0 0,-1-3 0 0 0,1 0 0 0 0,-1-2 0 0 0,4 1 0 0 0,-1-1 0 0 0,2 0 0 0 0,-4-1 0 0 0,2 0 0 0 0,-2 1 0 0 0,2 0 0 0 0,-2 1 0 0 0,-1-1 0 0 0,-2 0 0 0 0,2 0 0 0 0,3-2 0 0 0,-4 1 0 0 0,0 0 0 0 0,0-1 0 0 0,0 1 0 0 0,0 0 0 0 0,-2 1 0 0 0,3-1 0 0 0,-1-1 0 0 0,-1 0 0 0 0,0 0 0 0 0,-1-1 0 0 0,3 0 0 0 0,-2-1 0 0 0,3 0 0 0 0,-1 0 0 0 0,1-1 0 0 0,-1 0 0 0 0,-3 1 0 0 0,1 0 0 0 0,2 0 0 0 0,0-1 0 0 0,-4-1 0 0 0,3 0 0 0 0,1-1 0 0 0,-3 0 0 0 0,2 0 0 0 0,4 1 0 0 0,0-2 0 0 0,-2 0 0 0 0,0-2 0 0 0,0 0 0 0 0,1 0 0 0 0,3 1 0 0 0,-2 0 0 0 0,-1 0 0 0 0,1 0 0 0 0,3 0 0 0 0,-4 0 0 0 0,5-2 0 0 0,0 1 0 0 0,3 0 0 0 0,-1 0 0 0 0,-1 0 0 0 0,-1 1 0 0 0,3 0 0 0 0,-3 0 0 0 0,1 1 0 0 0,2 0 0 0 0,-1 0 0 0 0,-2 1 0 0 0,4 0 0 0 0,-2 0 0 0 0,2-1 0 0 0,2 1 0 0 0,-2 1 0 0 0,-1 0 0 0 0,1 0 0 0 0,2 1 0 0 0,0 0 0 0 0,0 0 0 0 0,4 0 0 0 0,-3 0 0 0 0,1 1 0 0 0,3-1 0 0 0,-4 0 0 0 0,3-1 0 0 0,-3 1 0 0 0,3 1 0 0 0,-2-1 0 0 0,2 1 0 0 0,2 0 0 0 0,-2-1 0 0 0,0 1 0 0 0,1-1 0 0 0,1 1 0 0 0,2-2 0 0 0,-2 0 0 0 0,-1 0 0 0 0,1 0 0 0 0,1 0 0 0 0,1-1 0 0 0,7 1 0 0 0,-2-1 0 0 0,2 0 0 0 0,1-2 0 0 0,0 1 0 0 0,1-2 0 0 0,3 0 0 0 0,-1-1 0 0 0,2 1 0 0 0,1-1 0 0 0,-3 0 0 0 0,-1 1 0 0 0,-1-2 0 0 0,1 0 0 0 0,-2 2 0 0 0,1-1 0 0 0,-1 1 0 0 0,3 0 0 0 0,-1 1 0 0 0,-5 0 0 0 0,-3 0 0 0 0,0 1 0 0 0,1 0 0 0 0,1 1 0 0 0,-1-2 0 0 0,1 1 0 0 0,0 0 0 0 0,1-1 0 0 0,3 1 0 0 0,-1 0 0 0 0,7 0 0 0 0,2 0 0 0 0,-4 1 0 0 0,6 1 0 0 0,-2-1 0 0 0,-1-1 0 0 0,-1 3 0 0 0,-2-3 0 0 0,0 0 0 0 0,1-2 0 0 0,4 0 0 0 0,3-3 0 0 0,14-3 0 0 0,1-3 0 0 0,9-3 0 0 0,12-4 0 0 0,8-3 0 0 0,-4 1 0 0 0,-12 5 0 0 0,-18 4 0 0 0,-9 4 0 0 0,-9 2 0 0 0,-1 3 0 0 0,1-2 0 0 0,3 0 0 0 0,1-1 0 0 0,9-1 0 0 0,2-2 0 0 0,1 2 0 0 0,0-2 0 0 0,0 1 0 0 0,1 0 0 0 0,-5 1 0 0 0,-4 1 0 0 0,-2 1 0 0 0,-3 1 0 0 0,-4 1 0 0 0,-3 0 0 0 0,-2 1 0 0 0,0 0 0 0 0,-3 1 0 0 0,1 0 0 0 0,-1 0 0 0 0,-1 0 0 0 0,-3 0 0 0 0,0 0 0 0 0,0 1 0 0 0,-1 0 0 0 0,-1 1 0 0 0,-2-1 0 0 0,-2 1 0 0 0,-1-1 0 0 0,4 0 0 0 0,0 0 0 0 0,0 1 0 0 0,3 1 0 0 0,-4-1 0 0 0,-2 0 0 0 0,5 0 0 0 0,-5 0 0 0 0,2 1 0 0 0,-2 0 0 0 0,2-1 0 0 0,-2 0 0 0 0,-1 0 0 0 0,0 1 0 0 0</inkml:trace>
+</inkml:ink>
+</file>
+
+<file path=word/ink/ink7.xml><?xml version="1.0" encoding="utf-8"?>
+<inkml:ink xmlns:inkml="http://www.w3.org/2003/InkML">
+  <inkml:definitions>
+    <inkml:context xml:id="ctx0">
+      <inkml:inkSource xml:id="inkSrc0">
+        <inkml:traceFormat>
+          <inkml:channel name="X" type="integer" min="-2.14748E9" max="2.14748E9" units="cm"/>
+          <inkml:channel name="Y" type="integer" min="-2.14748E9" max="2.14748E9" units="cm"/>
+          <inkml:channel name="F" type="integer" max="32767" units="dev"/>
+          <inkml:channel name="OA" type="integer" max="360" units="deg"/>
+          <inkml:channel name="OE" type="integer" max="90" units="deg"/>
+        </inkml:traceFormat>
+        <inkml:channelProperties>
+          <inkml:channelProperty channel="X" name="resolution" value="1000" units="1/cm"/>
+          <inkml:channelProperty channel="Y" name="resolution" value="1000" units="1/cm"/>
+          <inkml:channelProperty channel="F" name="resolution" value="0" units="1/dev"/>
+          <inkml:channelProperty channel="OA" name="resolution" value="1000" units="1/deg"/>
+          <inkml:channelProperty channel="OE" name="resolution" value="1000" units="1/deg"/>
+        </inkml:channelProperties>
+      </inkml:inkSource>
+      <inkml:timestamp xml:id="ts0" timeString="2024-04-25T21:52:28.205"/>
+    </inkml:context>
+    <inkml:brush xml:id="br0">
+      <inkml:brushProperty name="width" value="0.1" units="cm"/>
+      <inkml:brushProperty name="height" value="0.1" units="cm"/>
+    </inkml:brush>
+  </inkml:definitions>
+  <inkml:trace contextRef="#ctx0" brushRef="#br0">276 651 16383 0 0,'0'2'0'0'0,"0"1"0"0"0,5 0 0 0 0,-4 1 0 0 0,3-1 0 0 0,1 1 0 0 0,0-1 0 0 0,3 0 0 0 0,-2 0 0 0 0,-6-1 0 0 0,-5-1 0 0 0,0 0 0 0 0,-4-1 0 0 0,-1 0 0 0 0,-2 0 0 0 0,-1 0 0 0 0,0-1 0 0 0,1 1 0 0 0,2 0 0 0 0,-1 0 0 0 0,1 0 0 0 0,1 0 0 0 0,-1 0 0 0 0,1 0 0 0 0,-1 0 0 0 0,1 1 0 0 0,-2 0 0 0 0,-4 1 0 0 0,0 2 0 0 0,-1 0 0 0 0,1 1 0 0 0,1 0 0 0 0,2 0 0 0 0,-1 1 0 0 0,0-1 0 0 0,4-1 0 0 0,1 0 0 0 0,3 0 0 0 0,2 0 0 0 0,1 0 0 0 0,0 1 0 0 0,2 0 0 0 0,0 1 0 0 0,0 0 0 0 0,2 1 0 0 0,0-1 0 0 0,1 0 0 0 0,3-2 0 0 0,1 0 0 0 0,-1 0 0 0 0,0 0 0 0 0,1-1 0 0 0,-1 0 0 0 0,0 0 0 0 0,0 1 0 0 0,4-1 0 0 0,0-1 0 0 0,5 0 0 0 0,3 0 0 0 0,4 0 0 0 0,2-1 0 0 0,1 0 0 0 0,0-2 0 0 0,-1 0 0 0 0,-2-2 0 0 0,-3-2 0 0 0,-2 3 0 0 0,-3-2 0 0 0,-1 2 0 0 0,-1-1 0 0 0,-2 2 0 0 0,-1-1 0 0 0,-4 0 0 0 0,-1 0 0 0 0,1 0 0 0 0,1 0 0 0 0,3-1 0 0 0,1-2 0 0 0,0 0 0 0 0,3-1 0 0 0,-1-1 0 0 0,-1 0 0 0 0,-1 0 0 0 0,-2 1 0 0 0,0 1 0 0 0,-2 1 0 0 0,-4 1 0 0 0,2-1 0 0 0,0 0 0 0 0,-2 0 0 0 0,-1 0 0 0 0,-1 0 0 0 0,0 0 0 0 0,0-1 0 0 0,0 0 0 0 0,0 1 0 0 0,-1 1 0 0 0,-1-1 0 0 0,-1 0 0 0 0,2 1 0 0 0,-1 0 0 0 0,0-1 0 0 0,-3 2 0 0 0,2 0 0 0 0,-1-1 0 0 0,-2 0 0 0 0,-1 1 0 0 0,1-1 0 0 0,-3 0 0 0 0,4 0 0 0 0,-3 0 0 0 0,2 0 0 0 0,-2 0 0 0 0,1 2 0 0 0,-4-2 0 0 0,6 0 0 0 0,-4 0 0 0 0,3 1 0 0 0,-1 0 0 0 0,3 2 0 0 0,2 1 0 0 0,2 0 0 0 0,4 1 0 0 0,2 2 0 0 0,0-1 0 0 0,1 0 0 0 0,3-1 0 0 0,-2-1 0 0 0,2-1 0 0 0,-2 1 0 0 0,1 0 0 0 0,1 1 0 0 0,-1 0 0 0 0,0-1 0 0 0,-1 2 0 0 0,0-1 0 0 0,2 1 0 0 0,-3-1 0 0 0,2 0 0 0 0,2 1 0 0 0,-3 0 0 0 0,2-1 0 0 0,-2 0 0 0 0,0 1 0 0 0,2 0 0 0 0,-3-1 0 0 0,1 0 0 0 0,-2 1 0 0 0,2 0 0 0 0,-3-2 0 0 0,4 1 0 0 0,-3 0 0 0 0,3 0 0 0 0,-2-1 0 0 0,0 1 0 0 0,-1-1 0 0 0,1 1 0 0 0,2 0 0 0 0,-4-1 0 0 0,5 0 0 0 0,-2-2 0 0 0,-7 0 0 0 0,-1-2 0 0 0,-1-2 0 0 0,-5 0 0 0 0,-4-3 0 0 0,0-3 0 0 0,-3-1 0 0 0,1 0 0 0 0,0 1 0 0 0,1 0 0 0 0,1 1 0 0 0,0 2 0 0 0,2 0 0 0 0,-2 1 0 0 0,2 1 0 0 0,-1 1 0 0 0,0 0 0 0 0,2 1 0 0 0,1-2 0 0 0,2 0 0 0 0,-3-1 0 0 0,1 0 0 0 0,-4-1 0 0 0,6 1 0 0 0,-2 1 0 0 0,0 1 0 0 0,0-1 0 0 0,-2 3 0 0 0,0-1 0 0 0,1-1 0 0 0,-2 1 0 0 0,4-1 0 0 0,-1 0 0 0 0,0 0 0 0 0,-1-1 0 0 0,-2 1 0 0 0,2-1 0 0 0,-5 0 0 0 0,-1-1 0 0 0,4 0 0 0 0,-2 1 0 0 0,-2 0 0 0 0,1 0 0 0 0,2 1 0 0 0,-1 0 0 0 0,3 1 0 0 0,3-1 0 0 0,-1 1 0 0 0,2 0 0 0 0,-1 0 0 0 0,4 2 0 0 0,1 2 0 0 0,4 2 0 0 0,-2 2 0 0 0,8 0 0 0 0,0 3 0 0 0,1 0 0 0 0,5 1 0 0 0,-1 1 0 0 0,5 2 0 0 0,-4-1 0 0 0,1 1 0 0 0,-2-2 0 0 0,-2 0 0 0 0,0 0 0 0 0,1 0 0 0 0,-1-2 0 0 0,-2 1 0 0 0,3 0 0 0 0,-3-1 0 0 0,3 2 0 0 0,4 1 0 0 0,-3-1 0 0 0,1 1 0 0 0,-2 0 0 0 0,3 1 0 0 0,4-1 0 0 0,-7 0 0 0 0,6 2 0 0 0,-1-1 0 0 0,0-1 0 0 0,-2-1 0 0 0,-1-1 0 0 0,-3 1 0 0 0,-1-1 0 0 0,2 0 0 0 0,0-1 0 0 0,-3 0 0 0 0,-2 0 0 0 0,-2-1 0 0 0,1 0 0 0 0,0-2 0 0 0,-2 0 0 0 0,0-1 0 0 0,-1 1 0 0 0,1-1 0 0 0,-2 0 0 0 0,1 0 0 0 0,-4 0 0 0 0,-1-3 0 0 0,0-1 0 0 0,-4-2 0 0 0,-2-2 0 0 0,-3 0 0 0 0,1-1 0 0 0,-4-1 0 0 0,2-1 0 0 0,-2 2 0 0 0,1 0 0 0 0,-1-2 0 0 0,5 1 0 0 0,-3 1 0 0 0,4 1 0 0 0,-3 1 0 0 0,5 1 0 0 0,-2 0 0 0 0,1 0 0 0 0,-1 0 0 0 0,3 0 0 0 0,-2-1 0 0 0,4 0 0 0 0,-2-1 0 0 0,3 1 0 0 0,0 0 0 0 0,0-1 0 0 0,0 0 0 0 0,0 0 0 0 0,3 0 0 0 0,-3-1 0 0 0,0-1 0 0 0,0 0 0 0 0,0 1 0 0 0,0-1 0 0 0,3 2 0 0 0,0 0 0 0 0,0 0 0 0 0,-1 1 0 0 0,2 0 0 0 0,-2 0 0 0 0,0 0 0 0 0,2 2 0 0 0,2 0 0 0 0,0 1 0 0 0,1 1 0 0 0,2 0 0 0 0,1 0 0 0 0,-3 2 0 0 0,0 0 0 0 0,2 1 0 0 0,-3 0 0 0 0,4 1 0 0 0,-3 0 0 0 0,3-1 0 0 0,0 0 0 0 0,-4 0 0 0 0,1 0 0 0 0,-1 0 0 0 0,0 0 0 0 0,0-1 0 0 0,2 0 0 0 0,-2 1 0 0 0,0 0 0 0 0,0-1 0 0 0,-2 1 0 0 0,2 0 0 0 0,0-1 0 0 0,-1 1 0 0 0,1 0 0 0 0,0 1 0 0 0,0 0 0 0 0,1 0 0 0 0,0 0 0 0 0,-1-1 0 0 0,1 0 0 0 0,-1-1 0 0 0,0 2 0 0 0,1-1 0 0 0,0 0 0 0 0,-1-1 0 0 0,-3 0 0 0 0,1 1 0 0 0,2-1 0 0 0,-3-1 0 0 0,-2-3 0 0 0,-1-1 0 0 0,-1 0 0 0 0,-2-1 0 0 0,-1-1 0 0 0,1-1 0 0 0,-1-1 0 0 0,2 1 0 0 0,-4-1 0 0 0,2 0 0 0 0,-2 1 0 0 0,2 0 0 0 0,0 2 0 0 0,4-1 0 0 0,-2 0 0 0 0,2 0 0 0 0,0 0 0 0 0,0-2 0 0 0,2-2 0 0 0,2 2 0 0 0,-4 0 0 0 0,3 0 0 0 0,-2 2 0 0 0,-1 0 0 0 0,2 0 0 0 0,-2 1 0 0 0,0 1 0 0 0,4-1 0 0 0,0 1 0 0 0,-1 0 0 0 0,3 1 0 0 0,3 1 0 0 0,-4-1 0 0 0,1 0 0 0 0,2 0 0 0 0,-3 1 0 0 0,4 0 0 0 0,-2 0 0 0 0,2 0 0 0 0,1 1 0 0 0,-1 0 0 0 0,-1 0 0 0 0,-2 0 0 0 0,-4 0 0 0 0,-4 0 0 0 0,-2 0 0 0 0,-4 2 0 0 0,0-2 0 0 0,1 2 0 0 0,1 0 0 0 0,0 2 0 0 0,3-1 0 0 0,3 1 0 0 0,-1 1 0 0 0,2 0 0 0 0,-1-1 0 0 0,0 1 0 0 0,0-1 0 0 0,0 1 0 0 0,3-1 0 0 0,-1 0 0 0 0,2-1 0 0 0,-1 1 0 0 0,1 2 0 0 0,2 0 0 0 0,-2-1 0 0 0,2 1 0 0 0,0-1 0 0 0,0 0 0 0 0,-2 0 0 0 0,2-1 0 0 0,4-1 0 0 0,0 0 0 0 0,-1-1 0 0 0,-1 0 0 0 0,0-1 0 0 0,-1 1 0 0 0,1-2 0 0 0,0 1 0 0 0,0-1 0 0 0,1-1 0 0 0,0 1 0 0 0,1 0 0 0 0,-3 0 0 0 0,3 0 0 0 0,-4-1 0 0 0,1-1 0 0 0,-1 0 0 0 0,1-2 0 0 0,-1 1 0 0 0,-3 0 0 0 0,1-1 0 0 0,-2 0 0 0 0,-2 0 0 0 0,3-1 0 0 0,-3 0 0 0 0,-3 0 0 0 0,1-1 0 0 0,-2 1 0 0 0,1 0 0 0 0,-1 2 0 0 0,-1-2 0 0 0,0 1 0 0 0,-1-1 0 0 0,-2-1 0 0 0,-2 0 0 0 0,2 0 0 0 0,-1 1 0 0 0,1 1 0 0 0,2 1 0 0 0,3 0 0 0 0,-2 0 0 0 0,-1-1 0 0 0,1 1 0 0 0,-1 0 0 0 0,2-1 0 0 0,-5 1 0 0 0,0-1 0 0 0,1 1 0 0 0,-4 0 0 0 0,5 0 0 0 0,-3 0 0 0 0,4 2 0 0 0,3 1 0 0 0,3-1 0 0 0,7 2 0 0 0,0 0 0 0 0,5 1 0 0 0,1 1 0 0 0,2 0 0 0 0,0-1 0 0 0,1 2 0 0 0,-2 0 0 0 0,-3-2 0 0 0,-1 1 0 0 0,0-1 0 0 0,0 0 0 0 0,-2 0 0 0 0,0-2 0 0 0,0 1 0 0 0,2-1 0 0 0,-3 0 0 0 0,1 0 0 0 0,1 0 0 0 0,0 0 0 0 0,1-1 0 0 0,-3 1 0 0 0,1 0 0 0 0,2 0 0 0 0,-2 0 0 0 0,1-1 0 0 0,-3-1 0 0 0,2 0 0 0 0,-2 1 0 0 0,2 0 0 0 0,-3-1 0 0 0,1 1 0 0 0,1-1 0 0 0,-4 0 0 0 0,2 0 0 0 0,-1 0 0 0 0,-1 0 0 0 0,4-1 0 0 0,-1-1 0 0 0,-1 1 0 0 0,1 0 0 0 0,0 0 0 0 0,0-1 0 0 0,-5 0 0 0 0,4 0 0 0 0,-5 0 0 0 0,1-1 0 0 0,-1 1 0 0 0,0-1 0 0 0,0 1 0 0 0,-1 0 0 0 0,-4-2 0 0 0,0 1 0 0 0,0 0 0 0 0,0-1 0 0 0,-1 0 0 0 0,-3 2 0 0 0,0-1 0 0 0,4 1 0 0 0,-3 0 0 0 0,1 1 0 0 0,0-1 0 0 0,1 1 0 0 0,0 0 0 0 0,-1 0 0 0 0,-2 2 0 0 0,2-2 0 0 0,-1 1 0 0 0,0 0 0 0 0,0 0 0 0 0,2 1 0 0 0,0-1 0 0 0,0 1 0 0 0,0-1 0 0 0,1 1 0 0 0,0 0 0 0 0,4 0 0 0 0,5 0 0 0 0,2 0 0 0 0,0-1 0 0 0,-2 1 0 0 0,2-2 0 0 0,0 2 0 0 0,1-1 0 0 0,-1 1 0 0 0,4 1 0 0 0,-4-1 0 0 0,1 0 0 0 0,0 0 0 0 0,-1-1 0 0 0,-3 1 0 0 0,3-1 0 0 0,-1-1 0 0 0,4 0 0 0 0,-2 0 0 0 0,2 0 0 0 0,1 0 0 0 0,-3 0 0 0 0,-1 1 0 0 0,0 0 0 0 0,0-1 0 0 0,-1 1 0 0 0,1 0 0 0 0,0 1 0 0 0,0 2 0 0 0,-2 0 0 0 0,0 1 0 0 0,2 1 0 0 0,-4 1 0 0 0,2 0 0 0 0,-2 3 0 0 0,2 0 0 0 0,0 1 0 0 0,2 0 0 0 0,0-1 0 0 0,-2 1 0 0 0,-3-2 0 0 0,4-1 0 0 0,-2-1 0 0 0,1 0 0 0 0,-2-1 0 0 0,0 2 0 0 0,0-2 0 0 0,1 0 0 0 0,1 1 0 0 0,-1-1 0 0 0,1 1 0 0 0,2 0 0 0 0,0 0 0 0 0,-3 0 0 0 0,4-1 0 0 0,-1 0 0 0 0,-1-1 0 0 0,1-1 0 0 0,2 0 0 0 0,0-1 0 0 0,0-1 0 0 0,2 0 0 0 0,0-1 0 0 0,-1-1 0 0 0,2 0 0 0 0,-2-1 0 0 0,-4 0 0 0 0,1 0 0 0 0,0 1 0 0 0,0-1 0 0 0,-3 1 0 0 0,0-2 0 0 0,-3 1 0 0 0,0 0 0 0 0,1 0 0 0 0,-2-1 0 0 0,1 1 0 0 0,0-1 0 0 0,0-1 0 0 0,0 1 0 0 0,0-1 0 0 0,-2 2 0 0 0,1-2 0 0 0,-2 0 0 0 0,3-1 0 0 0,-2 2 0 0 0,0-1 0 0 0,2 0 0 0 0,0 1 0 0 0,0-2 0 0 0,4-3 0 0 0,6-6 0 0 0,7-6 0 0 0,5-2 0 0 0,1 0 0 0 0,-1 0 0 0 0,-2 4 0 0 0,-4 4 0 0 0,-7 4 0 0 0,1 2 0 0 0,-3 3 0 0 0,0 2 0 0 0,-1 1 0 0 0,0 2 0 0 0,-3 1 0 0 0,1 2 0 0 0,-1 1 0 0 0,0 1 0 0 0,0 0 0 0 0,0 0 0 0 0,-3 1 0 0 0,2 0 0 0 0,-2 0 0 0 0,0 1 0 0 0,0-1 0 0 0,0 1 0 0 0,0 0 0 0 0,-2-1 0 0 0,-1-1 0 0 0,-3 1 0 0 0,-1-1 0 0 0,1-1 0 0 0,-1 1 0 0 0,1-2 0 0 0,0 0 0 0 0,2 2 0 0 0,0 0 0 0 0,1 0 0 0 0,-2-1 0 0 0,0-1 0 0 0,-1 1 0 0 0,-3 1 0 0 0,2 0 0 0 0,-3 0 0 0 0,4 2 0 0 0,-1-2 0 0 0,1 2 0 0 0,-3-2 0 0 0,4 0 0 0 0,-1 1 0 0 0,4 1 0 0 0,-2-1 0 0 0,2 2 0 0 0,-2-1 0 0 0,0 1 0 0 0,2 0 0 0 0,1-1 0 0 0,-2 0 0 0 0,3 0 0 0 0,0 0 0 0 0,0-1 0 0 0,0 1 0 0 0,0-1 0 0 0,0 0 0 0 0,0 0 0 0 0,0 1 0 0 0,3-1 0 0 0,0 0 0 0 0,-1 0 0 0 0,4 0 0 0 0,-3-1 0 0 0,3 0 0 0 0,-1 0 0 0 0,0-1 0 0 0,1 0 0 0 0,0-1 0 0 0,2-1 0 0 0,2 1 0 0 0,-1-1 0 0 0,4 0 0 0 0,0-1 0 0 0,-1 1 0 0 0,-2-2 0 0 0,0 1 0 0 0,-3-1 0 0 0,-1 0 0 0 0,3-1 0 0 0,0 0 0 0 0,2-1 0 0 0,2-1 0 0 0,-1 0 0 0 0,-2-1 0 0 0,-1 0 0 0 0,-4 2 0 0 0,1-1 0 0 0,1 1 0 0 0,-4 0 0 0 0,2 1 0 0 0,-1-1 0 0 0,-1 0 0 0 0,-3 1 0 0 0,3-2 0 0 0,-2 0 0 0 0,-1-3 0 0 0,0 0 0 0 0,0-1 0 0 0,0 1 0 0 0,-1-1 0 0 0,1 1 0 0 0,0 1 0 0 0,0 0 0 0 0,0 2 0 0 0,-3-1 0 0 0,1 2 0 0 0,2-1 0 0 0,-4 2 0 0 0,1 0 0 0 0,0-1 0 0 0,2 3 0 0 0,-1 0 0 0 0,2 2 0 0 0,0 2 0 0 0,0 1 0 0 0,0 0 0 0 0,0 1 0 0 0,0-1 0 0 0,0 1 0 0 0,2 0 0 0 0,2-1 0 0 0,-1 2 0 0 0,3 0 0 0 0,1 0 0 0 0,-1 0 0 0 0,1-2 0 0 0,-1 1 0 0 0,0-1 0 0 0,-2 0 0 0 0,-3 1 0 0 0,5 0 0 0 0,0 0 0 0 0,0 0 0 0 0,2-1 0 0 0,0 0 0 0 0,0-1 0 0 0,-5 1 0 0 0,3-1 0 0 0,-2 0 0 0 0,-2 1 0 0 0,2-1 0 0 0,0-1 0 0 0,2-1 0 0 0,2 0 0 0 0,-3 0 0 0 0,4-1 0 0 0,1 0 0 0 0,-1 0 0 0 0,-1-1 0 0 0,2 1 0 0 0,-2 0 0 0 0,2 0 0 0 0,-3 0 0 0 0,2 0 0 0 0,-2 0 0 0 0,3-1 0 0 0,-7-1 0 0 0,2 0 0 0 0,-3-2 0 0 0,-2 0 0 0 0,2 0 0 0 0,2 1 0 0 0,-1-1 0 0 0,0 0 0 0 0,3-1 0 0 0,-2 0 0 0 0,-3 0 0 0 0,-1 0 0 0 0,2 0 0 0 0,-2 0 0 0 0,0 2 0 0 0</inkml:trace>
+  <inkml:trace contextRef="#ctx0" brushRef="#br0" timeOffset="36.47">1916 0 16383 0 0,'2'1'0'0'0,"1"0"0"0"0,3 2 0 0 0,1 1 0 0 0,2 1 0 0 0,1 0 0 0 0,2 1 0 0 0,-2-1 0 0 0,0 0 0 0 0,0-1 0 0 0,2 1 0 0 0,-5-1 0 0 0,3 0 0 0 0,0-2 0 0 0,-1 1 0 0 0,1-2 0 0 0,2 1 0 0 0,-1 0 0 0 0,2 1 0 0 0,-4 1 0 0 0,4-1 0 0 0,0 0 0 0 0,-3 0 0 0 0,0-1 0 0 0,-1 0 0 0 0,-1-1 0 0 0,0 0 0 0 0,-2 0 0 0 0,2 0 0 0 0,-5 1 0 0 0,3 0 0 0 0,1 0 0 0 0,-4 1 0 0 0,7-1 0 0 0,-1 1 0 0 0,2 0 0 0 0,2 1 0 0 0,2-1 0 0 0,-1 0 0 0 0,1-1 0 0 0,-2 1 0 0 0,-3-1 0 0 0,2 0 0 0 0,-4-1 0 0 0,1 0 0 0 0,-1-1 0 0 0,0 0 0 0 0,2 0 0 0 0,-3 0 0 0 0,3 0 0 0 0,0 0 0 0 0,2-1 0 0 0,-2-1 0 0 0,2 1 0 0 0,-4-1 0 0 0,1 1 0 0 0,0-1 0 0 0,-2-1 0 0 0,3 1 0 0 0,-3 0 0 0 0,-1 0 0 0 0,3 0 0 0 0,-5 0 0 0 0,-1 0 0 0 0</inkml:trace>
+</inkml:ink>
+</file>
+
+<file path=word/ink/ink8.xml><?xml version="1.0" encoding="utf-8"?>
+<inkml:ink xmlns:inkml="http://www.w3.org/2003/InkML">
+  <inkml:definitions>
+    <inkml:context xml:id="ctx0">
+      <inkml:inkSource xml:id="inkSrc0">
+        <inkml:traceFormat>
+          <inkml:channel name="X" type="integer" min="-2.14748E9" max="2.14748E9" units="cm"/>
+          <inkml:channel name="Y" type="integer" min="-2.14748E9" max="2.14748E9" units="cm"/>
+          <inkml:channel name="F" type="integer" max="32767" units="dev"/>
+          <inkml:channel name="OA" type="integer" max="360" units="deg"/>
+          <inkml:channel name="OE" type="integer" max="90" units="deg"/>
+        </inkml:traceFormat>
+        <inkml:channelProperties>
+          <inkml:channelProperty channel="X" name="resolution" value="1000" units="1/cm"/>
+          <inkml:channelProperty channel="Y" name="resolution" value="1000" units="1/cm"/>
+          <inkml:channelProperty channel="F" name="resolution" value="0" units="1/dev"/>
+          <inkml:channelProperty channel="OA" name="resolution" value="1000" units="1/deg"/>
+          <inkml:channelProperty channel="OE" name="resolution" value="1000" units="1/deg"/>
+        </inkml:channelProperties>
+      </inkml:inkSource>
+      <inkml:timestamp xml:id="ts0" timeString="2024-04-25T21:52:28.206"/>
+    </inkml:context>
+    <inkml:brush xml:id="br0">
+      <inkml:brushProperty name="width" value="0.1" units="cm"/>
+      <inkml:brushProperty name="height" value="0.1" units="cm"/>
+    </inkml:brush>
+  </inkml:definitions>
+  <inkml:trace contextRef="#ctx0" brushRef="#br0">0 0 16383 0 0,'0'0'0'0'0</inkml:trace>
+</inkml:ink>
+</file>
+
+<file path=word/ink/ink9.xml><?xml version="1.0" encoding="utf-8"?>
+<inkml:ink xmlns:inkml="http://www.w3.org/2003/InkML">
+  <inkml:definitions>
+    <inkml:context xml:id="ctx0">
+      <inkml:inkSource xml:id="inkSrc0">
+        <inkml:traceFormat>
+          <inkml:channel name="X" type="integer" min="-2.14748E9" max="2.14748E9" units="cm"/>
+          <inkml:channel name="Y" type="integer" min="-2.14748E9" max="2.14748E9" units="cm"/>
+          <inkml:channel name="F" type="integer" max="32767" units="dev"/>
+        </inkml:traceFormat>
+        <inkml:channelProperties>
+          <inkml:channelProperty channel="X" name="resolution" value="1000" units="1/cm"/>
+          <inkml:channelProperty channel="Y" name="resolution" value="1000" units="1/cm"/>
+          <inkml:channelProperty channel="F" name="resolution" value="0" units="1/dev"/>
+        </inkml:channelProperties>
+      </inkml:inkSource>
+      <inkml:timestamp xml:id="ts0" timeString="2024-04-25T20:04:03.692"/>
+    </inkml:context>
+    <inkml:brush xml:id="br0">
+      <inkml:brushProperty name="width" value="0.05" units="cm"/>
+      <inkml:brushProperty name="height" value="0.05" units="cm"/>
+    </inkml:brush>
+  </inkml:definitions>
+  <inkml:trace contextRef="#ctx0" brushRef="#br0">207 781 24575,'8'61'0,"3"1"0,-2-10 0,12 11 0,-6-25 0,1 0 0,0 0 0,1 0 0,0 0 0,-1-1 0,11 25 0,-5-15 0,-7-13 0,-6-11 0,-4-24 0,-3-8 0,-7-15 0,-22-1 0,-11-2 0</inkml:trace>
+  <inkml:trace contextRef="#ctx0" brushRef="#br0" timeOffset="1502">0 806 24575,'32'-23'0,"0"0"0,31-16 0,-25 35 0,7-4 0,2 0 0,1 2 0,-1 2 0,-2 1 0,-4 3 0,-5 0 0,-3 3 0,0 9 0,2 10 0,3 9 0,0 10 0,-6 10 0,-9 4 0,-8 4 0,-7-1 0,-5-1 0,-3 0 0,-2-6 0,-2-2 0,-7-1 0,-8-5 0,-2 3 0,-4-3 0,-3 0 0,-5-1 0,-2-5 0,0-2 0,-3-4 0,0-1 0,-1 1 0,-2-4 0,7-1 0,-4-4 0,4-3 0,0 1 0,3-3 0,3-1 0,3-2 0,0-4 0,1-4 0,0-4 0,5-2 0,4-2 0,5-7 0,6-8 0,1-5 0,3-8 0,5-3 0,6-4 0,10 1 0,7 0 0,2 6 0,-4 5 0,2 6 0,0 3 0,1 3 0,2 1 0,6 1 0,5 0 0,2-1 0,3-4 0,2 2 0,4-4 0,0 4 0,-3-4 0,1 4 0,-6 0 0,0 2 0,-3 0 0,6-3 0,2 0 0,7-5 0,2-2 0,3-3 0,9-3 0,-1-3 0,-32 14 0,0 0 0,-1 1 0,1 1 0,0 0 0,0 0 0,-1 0 0,-1 0 0,33-13 0,1-1 0,-4-3 0,3 1 0,-34 13 0,0 0 0,0 1 0,1 0 0,0-1 0,-1-2 0,0 3 0,-1-1 0,28-18 0,0 4 0,-3 2 0,-3 2 0,-3 3 0,-6 3 0,-3 1 0,0-1 0,-1 3 0,-1-4 0,-2 1 0,1-1 0,-3 0 0,2 1 0,-2 0 0,-1 2 0,-4-1 0,0 2 0,-2-1 0,-2 1 0,1-1 0,-2 0 0,-2-2 0,-7 1 0,0 4 0,-6-1 0,-4 3 0,-4 0 0,-3 4 0,-1 1 0,-1 0 0,-1 4 0,-1 0 0,-6 2 0,-6 4 0,-7 0 0,-5 0 0,-3 0 0,-4 0 0,-2 5 0,-7 4 0,0 4 0,-5 7 0,4-2 0,2-3 0,8 2 0,8-4 0,9-1 0,-5 2 0,3-2 0</inkml:trace>
+  <inkml:trace contextRef="#ctx0" brushRef="#br0" timeOffset="2362">953 976 24575,'-57'44'0,"8"-3"0,31-22 0,1 0 0,2 1 0,1-1 0,3-2 0,5 1 0,2-4 0,4-1 0,0 1 0,0-2 0,8 0 0,5-4 0,9-2 0,9-4 0,-1-14 0,1-10 0,-9-14 0,-11-14 0,-3 7 0,-3 4 0,-2 11 0,-3 10 0,0 16 0,0 12 0,3 5 0,2 3 0,-1-3 0,1-1 0,0-1 0,5-2 0,1 2 0,3 0 0,3 2 0,3 0 0,-3-2 0,7 3 0,-2 0 0</inkml:trace>
+  <inkml:trace contextRef="#ctx0" brushRef="#br0" timeOffset="5212">1508 1059 24575,'-1'-37'0,"0"0"0,1 1 0,4 3 0,12-9 0,1 3 0,-3 5 0,-3 3 0,-1 6 0,-3 3 0,-2 8 0,-2 3 0,-3 14 0,0 5 0,0 10 0,0 8 0,0 2 0,0 2 0,0-3 0,0-2 0,0-1 0,0-2 0,4-7 0,0-5 0,2-6 0,1-2 0,3-4 0,0-6 0,-1-11 0,-2-13 0,0 0 0,0 4 0,1 5 0,-2 3 0,-1 2 0,0 2 0,-4 2 0,2 2 0,2 1 0,0 1 0,0 1 0,-5 9 0,-2 12 0,-2 11 0,0 8 0,-4 4 0,4 0 0,4-1 0,0-5 0,0-6 0,0-5 0,0-6 0,9-6 0,3-4 0,5-1 0,0-1 0,-1-12 0,-1-8 0,-4-5 0,-1-9 0,-3 3 0,0-3 0,0 3 0,1 0 0,-4 3 0,-2 2 0,-1 3 0,-1 1 0,0 2 0,0 5 0,0 2 0,0 5 0,0 7 0,0 15 0,0 16 0,0 5 0,0 10 0,0-6 0,0-3 0,0-5 0,0-5 0,0-5 0,0-8 0,3-6 0,1-3 0,3-4 0,0-4 0,1-10 0,2-13 0,2-6 0,5-6 0,3-5 0,-1-1 0,0 2 0,1 1 0,-3 9 0,-3 8 0,-3 6 0,-1 7 0,-3 6 0,1 3 0,-1 3 0,0 0 0,0 7 0,-3 7 0,2 11 0,-1 12 0,-1 6 0,1 4 0,-4 0 0,2-5 0,-2 0 0,-1-4 0,0 3 0,0 1 0,-8-1 0,-4-1 0,-4-6 0,-6-1 0,1-5 0,-3-5 0,4-5 0,-1-6 0,4-1 0,0-5 0,4-2 0,1-4 0,1-2 0,5-1 0,-1-4 0,2-5 0,0 0 0,2 1 0,1-1 0,2 2 0,0 0 0,0 0 0,1-2 0,1 1 0,5-7 0,6-1 0,4-4 0,9-3 0,-1 0 0,3-3 0,-4 1 0,2-1 0,-6 2 0,0 5 0,-8 3 0,3 3 0,-5 0 0,-1 1 0,1 2 0,0 1 0,-1 0 0,-1-2 0,-1 0 0,-1-1 0,2-5 0,-1-3 0,0-3 0,0-4 0,0 2 0,0 2 0,0 2 0,1 6 0,-4 4 0,-1 11 0,-3 13 0,0 11 0,-1 8 0,-1 6 0,-4-4 0,-1-1 0,-1-5 0,5-1 0,1-6 0,2-4 0,0-4 0,6-4 0,6-9 0,9-12 0,1-9 0,1-15 0,-1-1 0,-3 2 0,-2 7 0,-3 7 0,1 4 0,-1 4 0,-3 3 0,-2 3 0,-1 2 0,0 4 0,-8 4 0,-5 6 0,-4 6 0,-3 6 0,2 3 0,3 5 0,3 3 0,1 2 0,3 1 0,0-3 0,0-7 0,3-4 0,5-8 0,6-4 0,6-8 0,3-13 0,1-10 0,-6-20 0,1 3 0,-3 3 0,-4 4 0,0 10 0,-3 7 0,-3 8 0,-2 8 0,-1 11 0,-3 8 0,0 5 0,0-1 0,0-1 0,-3-4 0,2-4 0,-1-5 0,1-11 0,1-12 0,1-20 0,1-23 0,2-5 0,0 29 0,0 0 0,2-22 0,-1 16 0,-2 13 0,-3 12 0,0 21 0,0 18 0,0 21 0,0 23 0,0-31 0,0 1 0,0-1 0,0 1 0,0-1 0,0-1 0,0 29 0,0-7 0,0-6 0,-2-8 0,-5-10 0,-9-5 0,-34 7 0,-10-2 0</inkml:trace>
+  <inkml:trace contextRef="#ctx0" brushRef="#br0" timeOffset="6178">953 1783 24575,'33'-40'0,"1"-1"0,-1 3 0,-8 3 0,-21 0 0,3-4 0,3 0 0,1-9 0,3-7 0,-6 20 0,-1-1 0,2-7 0,-1-1 0,-2-10 0,0-3 0,1-6 0,0-2 0,0 1 0,-2 0-215,1-3 0,0 2 1,1 6-1,-1 2 215,1 4 0,-2 1 0,0 9 0,1 0 70,-1 8 1,-1 1-1,1-17-70,-3 18 0,-2 3 0,-2 3 0,-8-6 0,-4-4 0,-4-5 0,2 3 0,2 5 0,4 9 0,4 6 324,-1 10 0,2 16-324,-5 18 0,0 22 0,5-11 0,0 1 0,0 2 0,1 2 0,0 0 0,1 2 0,0 2 0,-1 0 0,2 2 0,0 1 0,-1 1 0,0 1 0,2-1 0,-1 2 0,2 0 0,-2 1 0,2-2 0,0-1 0,1-1 0,0-1 0,0-1 0,2-3 0,4-5 0,3-2 0,2-3 0,4-3 0,15 20 0,7-12 0,-4-10 0,-3-7 0,-6-1 0,-1-3 0,-2-2 0,-4-4 0,0-1 0,-4-4 0,1-3 0,2-1 0,-4-1 0,0-1 0,-3-2 0,0-2 0,-3-2 0,0-4 0,0-2 0,1 2 0,-1 0 0,0 5 0,0-1 0,0 0 0,-2 0 0,0 0 0,-4 0 0,2 0 0,-3 0 0,-3-5 0,-1-1 0</inkml:trace>
+  <inkml:trace contextRef="#ctx0" brushRef="#br0" timeOffset="6677">2133 983 24575,'63'-19'0,"-6"0"0,-24-1 0,-2-1 0,-4 4 0,-5 1 0,-5 8 0,-4 3 0,-12 15 0,-2 4 0</inkml:trace>
+  <inkml:trace contextRef="#ctx0" brushRef="#br0" timeOffset="6976">2267 1071 24575,'37'-33'0,"-1"4"0,-15 23 0,-1 0 0,-9 1 0,0-1 0,-14 5 0,-2-1 0</inkml:trace>
+  <inkml:trace contextRef="#ctx0" brushRef="#br0" timeOffset="7192">2345 1147 24575,'0'0'0</inkml:trace>
+  <inkml:trace contextRef="#ctx0" brushRef="#br0" timeOffset="8639">2395 1218 24575,'49'-37'0,"0"1"0,-1 0 0,11-11 0,0 2 0</inkml:trace>
+</inkml:ink>
 </file>
 
 <file path=word/theme/theme1.xml><?xml version="1.0" encoding="utf-8"?>
@@ -3173,26 +4773,26 @@
 </file>
 
 <file path=customXml/item1.xml><?xml version="1.0" encoding="utf-8"?>
-<ct:contentTypeSchema xmlns:ct="http://schemas.microsoft.com/office/2006/metadata/contentType" xmlns:ma="http://schemas.microsoft.com/office/2006/metadata/properties/metaAttributes" ct:_="" ma:_="" ma:contentTypeName="Documento" ma:contentTypeID="0x010100CE57BEB1B1716E4B90D39931339F7555" ma:contentTypeVersion="11" ma:contentTypeDescription="Crear nuevo documento." ma:contentTypeScope="" ma:versionID="2f7c1100cbba27815056d524e29ec45b">
-  <xsd:schema xmlns:xsd="http://www.w3.org/2001/XMLSchema" xmlns:xs="http://www.w3.org/2001/XMLSchema" xmlns:p="http://schemas.microsoft.com/office/2006/metadata/properties" xmlns:ns2="c5717a2b-7326-4671-a4a4-fa422976fcb5" xmlns:ns3="3187eb38-e45f-4dbf-aad8-6febc15e6204" targetNamespace="http://schemas.microsoft.com/office/2006/metadata/properties" ma:root="true" ma:fieldsID="b0ef533d1754442e6aaa173f4d8a3787" ns2:_="" ns3:_="">
-    <xsd:import namespace="c5717a2b-7326-4671-a4a4-fa422976fcb5"/>
-    <xsd:import namespace="3187eb38-e45f-4dbf-aad8-6febc15e6204"/>
+<ct:contentTypeSchema xmlns:ct="http://schemas.microsoft.com/office/2006/metadata/contentType" xmlns:ma="http://schemas.microsoft.com/office/2006/metadata/properties/metaAttributes" ct:_="" ma:_="" ma:contentTypeName="Document" ma:contentTypeID="0x0101001D42EC7C6717C948B4D2EEC9A95D41B6" ma:contentTypeVersion="10" ma:contentTypeDescription="Create a new document." ma:contentTypeScope="" ma:versionID="2df2814ab7afd998da578f03b8fad80f">
+  <xsd:schema xmlns:xsd="http://www.w3.org/2001/XMLSchema" xmlns:xs="http://www.w3.org/2001/XMLSchema" xmlns:p="http://schemas.microsoft.com/office/2006/metadata/properties" xmlns:ns3="b60bae8d-7a30-4a38-9d75-1128c08dcd6b" xmlns:ns4="815668d7-ab67-41ef-a00b-ea40e3f46497" targetNamespace="http://schemas.microsoft.com/office/2006/metadata/properties" ma:root="true" ma:fieldsID="fc484ae1088198c6b0ceb93fa3fe74a1" ns3:_="" ns4:_="">
+    <xsd:import namespace="b60bae8d-7a30-4a38-9d75-1128c08dcd6b"/>
+    <xsd:import namespace="815668d7-ab67-41ef-a00b-ea40e3f46497"/>
     <xsd:element name="properties">
       <xsd:complexType>
         <xsd:sequence>
           <xsd:element name="documentManagement">
             <xsd:complexType>
               <xsd:all>
-                <xsd:element ref="ns2:ReferenceId" minOccurs="0"/>
-                <xsd:element ref="ns2:lcf76f155ced4ddcb4097134ff3c332f" minOccurs="0"/>
-                <xsd:element ref="ns3:TaxCatchAll" minOccurs="0"/>
-                <xsd:element ref="ns2:MediaServiceMetadata" minOccurs="0"/>
-                <xsd:element ref="ns2:MediaServiceFastMetadata" minOccurs="0"/>
-                <xsd:element ref="ns2:MediaServiceSearchProperties" minOccurs="0"/>
-                <xsd:element ref="ns2:MediaServiceObjectDetectorVersions" minOccurs="0"/>
-                <xsd:element ref="ns2:MediaServiceOCR" minOccurs="0"/>
-                <xsd:element ref="ns2:MediaServiceGenerationTime" minOccurs="0"/>
-                <xsd:element ref="ns2:MediaServiceEventHashCode" minOccurs="0"/>
+                <xsd:element ref="ns3:MediaServiceMetadata" minOccurs="0"/>
+                <xsd:element ref="ns3:MediaServiceFastMetadata" minOccurs="0"/>
+                <xsd:element ref="ns4:SharedWithUsers" minOccurs="0"/>
+                <xsd:element ref="ns4:SharedWithDetails" minOccurs="0"/>
+                <xsd:element ref="ns4:SharingHintHash" minOccurs="0"/>
+                <xsd:element ref="ns3:MediaServiceAutoKeyPoints" minOccurs="0"/>
+                <xsd:element ref="ns3:MediaServiceKeyPoints" minOccurs="0"/>
+                <xsd:element ref="ns3:MediaServiceSearchProperties" minOccurs="0"/>
+                <xsd:element ref="ns3:MediaServiceObjectDetectorVersions" minOccurs="0"/>
+                <xsd:element ref="ns3:_activity" minOccurs="0"/>
               </xsd:all>
             </xsd:complexType>
           </xsd:element>
@@ -3200,72 +4800,80 @@
       </xsd:complexType>
     </xsd:element>
   </xsd:schema>
-  <xsd:schema xmlns:xsd="http://www.w3.org/2001/XMLSchema" xmlns:xs="http://www.w3.org/2001/XMLSchema" xmlns:dms="http://schemas.microsoft.com/office/2006/documentManagement/types" xmlns:pc="http://schemas.microsoft.com/office/infopath/2007/PartnerControls" targetNamespace="c5717a2b-7326-4671-a4a4-fa422976fcb5" elementFormDefault="qualified">
+  <xsd:schema xmlns:xsd="http://www.w3.org/2001/XMLSchema" xmlns:xs="http://www.w3.org/2001/XMLSchema" xmlns:dms="http://schemas.microsoft.com/office/2006/documentManagement/types" xmlns:pc="http://schemas.microsoft.com/office/infopath/2007/PartnerControls" targetNamespace="b60bae8d-7a30-4a38-9d75-1128c08dcd6b" elementFormDefault="qualified">
     <xsd:import namespace="http://schemas.microsoft.com/office/2006/documentManagement/types"/>
     <xsd:import namespace="http://schemas.microsoft.com/office/infopath/2007/PartnerControls"/>
-    <xsd:element name="ReferenceId" ma:index="8" nillable="true" ma:displayName="ReferenceId" ma:indexed="true" ma:internalName="ReferenceId">
-      <xsd:simpleType>
-        <xsd:restriction base="dms:Text"/>
-      </xsd:simpleType>
-    </xsd:element>
-    <xsd:element name="lcf76f155ced4ddcb4097134ff3c332f" ma:index="10" nillable="true" ma:taxonomy="true" ma:internalName="lcf76f155ced4ddcb4097134ff3c332f" ma:taxonomyFieldName="MediaServiceImageTags" ma:displayName="Etiquetas de imagen" ma:readOnly="false" ma:fieldId="{5cf76f15-5ced-4ddc-b409-7134ff3c332f}" ma:taxonomyMulti="true" ma:sspId="177ecfaa-47e7-4f14-b507-320617269ffe" ma:termSetId="09814cd3-568e-fe90-9814-8d621ff8fb84" ma:anchorId="fba54fb3-c3e1-fe81-a776-ca4b69148c4d" ma:open="true" ma:isKeyword="false">
-      <xsd:complexType>
-        <xsd:sequence>
-          <xsd:element ref="pc:Terms" minOccurs="0" maxOccurs="1"/>
-        </xsd:sequence>
-      </xsd:complexType>
-    </xsd:element>
-    <xsd:element name="MediaServiceMetadata" ma:index="12" nillable="true" ma:displayName="MediaServiceMetadata" ma:hidden="true" ma:internalName="MediaServiceMetadata" ma:readOnly="true">
+    <xsd:element name="MediaServiceMetadata" ma:index="8" nillable="true" ma:displayName="MediaServiceMetadata" ma:hidden="true" ma:internalName="MediaServiceMetadata" ma:readOnly="true">
       <xsd:simpleType>
         <xsd:restriction base="dms:Note"/>
       </xsd:simpleType>
     </xsd:element>
-    <xsd:element name="MediaServiceFastMetadata" ma:index="13" nillable="true" ma:displayName="MediaServiceFastMetadata" ma:hidden="true" ma:internalName="MediaServiceFastMetadata" ma:readOnly="true">
+    <xsd:element name="MediaServiceFastMetadata" ma:index="9" nillable="true" ma:displayName="MediaServiceFastMetadata" ma:hidden="true" ma:internalName="MediaServiceFastMetadata" ma:readOnly="true">
       <xsd:simpleType>
         <xsd:restriction base="dms:Note"/>
       </xsd:simpleType>
     </xsd:element>
-    <xsd:element name="MediaServiceSearchProperties" ma:index="14" nillable="true" ma:displayName="MediaServiceSearchProperties" ma:hidden="true" ma:internalName="MediaServiceSearchProperties" ma:readOnly="true">
+    <xsd:element name="MediaServiceAutoKeyPoints" ma:index="13" nillable="true" ma:displayName="MediaServiceAutoKeyPoints" ma:hidden="true" ma:internalName="MediaServiceAutoKeyPoints" ma:readOnly="true">
       <xsd:simpleType>
         <xsd:restriction base="dms:Note"/>
       </xsd:simpleType>
     </xsd:element>
-    <xsd:element name="MediaServiceObjectDetectorVersions" ma:index="15" nillable="true" ma:displayName="MediaServiceObjectDetectorVersions" ma:hidden="true" ma:indexed="true" ma:internalName="MediaServiceObjectDetectorVersions" ma:readOnly="true">
-      <xsd:simpleType>
-        <xsd:restriction base="dms:Text"/>
-      </xsd:simpleType>
-    </xsd:element>
-    <xsd:element name="MediaServiceOCR" ma:index="16" nillable="true" ma:displayName="Extracted Text" ma:internalName="MediaServiceOCR" ma:readOnly="true">
+    <xsd:element name="MediaServiceKeyPoints" ma:index="14" nillable="true" ma:displayName="KeyPoints" ma:internalName="MediaServiceKeyPoints" ma:readOnly="true">
       <xsd:simpleType>
         <xsd:restriction base="dms:Note">
           <xsd:maxLength value="255"/>
         </xsd:restriction>
       </xsd:simpleType>
     </xsd:element>
-    <xsd:element name="MediaServiceGenerationTime" ma:index="17" nillable="true" ma:displayName="MediaServiceGenerationTime" ma:hidden="true" ma:internalName="MediaServiceGenerationTime" ma:readOnly="true">
+    <xsd:element name="MediaServiceSearchProperties" ma:index="15" nillable="true" ma:displayName="MediaServiceSearchProperties" ma:hidden="true" ma:internalName="MediaServiceSearchProperties" ma:readOnly="true">
+      <xsd:simpleType>
+        <xsd:restriction base="dms:Note"/>
+      </xsd:simpleType>
+    </xsd:element>
+    <xsd:element name="MediaServiceObjectDetectorVersions" ma:index="16" nillable="true" ma:displayName="MediaServiceObjectDetectorVersions" ma:hidden="true" ma:indexed="true" ma:internalName="MediaServiceObjectDetectorVersions" ma:readOnly="true">
       <xsd:simpleType>
         <xsd:restriction base="dms:Text"/>
       </xsd:simpleType>
     </xsd:element>
-    <xsd:element name="MediaServiceEventHashCode" ma:index="18" nillable="true" ma:displayName="MediaServiceEventHashCode" ma:hidden="true" ma:internalName="MediaServiceEventHashCode" ma:readOnly="true">
+    <xsd:element name="_activity" ma:index="17" nillable="true" ma:displayName="_activity" ma:hidden="true" ma:internalName="_activity">
       <xsd:simpleType>
-        <xsd:restriction base="dms:Text"/>
+        <xsd:restriction base="dms:Note"/>
       </xsd:simpleType>
     </xsd:element>
   </xsd:schema>
-  <xsd:schema xmlns:xsd="http://www.w3.org/2001/XMLSchema" xmlns:xs="http://www.w3.org/2001/XMLSchema" xmlns:dms="http://schemas.microsoft.com/office/2006/documentManagement/types" xmlns:pc="http://schemas.microsoft.com/office/infopath/2007/PartnerControls" targetNamespace="3187eb38-e45f-4dbf-aad8-6febc15e6204" elementFormDefault="qualified">
+  <xsd:schema xmlns:xsd="http://www.w3.org/2001/XMLSchema" xmlns:xs="http://www.w3.org/2001/XMLSchema" xmlns:dms="http://schemas.microsoft.com/office/2006/documentManagement/types" xmlns:pc="http://schemas.microsoft.com/office/infopath/2007/PartnerControls" targetNamespace="815668d7-ab67-41ef-a00b-ea40e3f46497" elementFormDefault="qualified">
     <xsd:import namespace="http://schemas.microsoft.com/office/2006/documentManagement/types"/>
     <xsd:import namespace="http://schemas.microsoft.com/office/infopath/2007/PartnerControls"/>
-    <xsd:element name="TaxCatchAll" ma:index="11" nillable="true" ma:displayName="Taxonomy Catch All Column" ma:hidden="true" ma:list="{e03616f9-e1d0-4d8f-9be2-3ee36ef07ff6}" ma:internalName="TaxCatchAll" ma:showField="CatchAllData" ma:web="3187eb38-e45f-4dbf-aad8-6febc15e6204">
+    <xsd:element name="SharedWithUsers" ma:index="10" nillable="true" ma:displayName="Shared With" ma:internalName="SharedWithUsers" ma:readOnly="true">
       <xsd:complexType>
         <xsd:complexContent>
-          <xsd:extension base="dms:MultiChoiceLookup">
+          <xsd:extension base="dms:UserMulti">
             <xsd:sequence>
-              <xsd:element name="Value" type="dms:Lookup" maxOccurs="unbounded" minOccurs="0" nillable="true"/>
+              <xsd:element name="UserInfo" minOccurs="0" maxOccurs="unbounded">
+                <xsd:complexType>
+                  <xsd:sequence>
+                    <xsd:element name="DisplayName" type="xsd:string" minOccurs="0"/>
+                    <xsd:element name="AccountId" type="dms:UserId" minOccurs="0" nillable="true"/>
+                    <xsd:element name="AccountType" type="xsd:string" minOccurs="0"/>
+                  </xsd:sequence>
+                </xsd:complexType>
+              </xsd:element>
             </xsd:sequence>
           </xsd:extension>
         </xsd:complexContent>
       </xsd:complexType>
+    </xsd:element>
+    <xsd:element name="SharedWithDetails" ma:index="11" nillable="true" ma:displayName="Shared With Details" ma:internalName="SharedWithDetails" ma:readOnly="true">
+      <xsd:simpleType>
+        <xsd:restriction base="dms:Note">
+          <xsd:maxLength value="255"/>
+        </xsd:restriction>
+      </xsd:simpleType>
+    </xsd:element>
+    <xsd:element name="SharingHintHash" ma:index="12" nillable="true" ma:displayName="Sharing Hint Hash" ma:hidden="true" ma:internalName="SharingHintHash" ma:readOnly="true">
+      <xsd:simpleType>
+        <xsd:restriction base="dms:Text"/>
+      </xsd:simpleType>
     </xsd:element>
   </xsd:schema>
   <xsd:schema xmlns="http://schemas.openxmlformats.org/package/2006/metadata/core-properties" xmlns:xsd="http://www.w3.org/2001/XMLSchema" xmlns:xsi="http://www.w3.org/2001/XMLSchema-instance" xmlns:dc="http://purl.org/dc/elements/1.1/" xmlns:dcterms="http://purl.org/dc/terms/" xmlns:odoc="http://schemas.microsoft.com/internal/obd" targetNamespace="http://schemas.openxmlformats.org/package/2006/metadata/core-properties" elementFormDefault="qualified" attributeFormDefault="unqualified" blockDefault="#all">
@@ -3277,8 +4885,8 @@
         <xsd:element ref="dc:creator" minOccurs="0" maxOccurs="1"/>
         <xsd:element ref="dcterms:created" minOccurs="0" maxOccurs="1"/>
         <xsd:element ref="dc:identifier" minOccurs="0" maxOccurs="1"/>
-        <xsd:element name="contentType" minOccurs="0" maxOccurs="1" type="xsd:string" ma:index="0" ma:displayName="Tipo de contenido"/>
-        <xsd:element ref="dc:title" minOccurs="0" maxOccurs="1" ma:index="4" ma:displayName="Título"/>
+        <xsd:element name="contentType" minOccurs="0" maxOccurs="1" type="xsd:string" ma:index="0" ma:displayName="Content Type"/>
+        <xsd:element ref="dc:title" minOccurs="0" maxOccurs="1" ma:index="4" ma:displayName="Title"/>
         <xsd:element ref="dc:subject" minOccurs="0" maxOccurs="1"/>
         <xsd:element ref="dc:description" minOccurs="0" maxOccurs="1"/>
         <xsd:element name="keywords" minOccurs="0" maxOccurs="1" type="xsd:string"/>
@@ -3376,10 +4984,54 @@
 </FormTemplates>
 </file>
 
+<file path=customXml/item3.xml><?xml version="1.0" encoding="utf-8"?>
+<p:properties xmlns:p="http://schemas.microsoft.com/office/2006/metadata/properties" xmlns:xsi="http://www.w3.org/2001/XMLSchema-instance" xmlns:pc="http://schemas.microsoft.com/office/infopath/2007/PartnerControls">
+  <documentManagement>
+    <_activity xmlns="b60bae8d-7a30-4a38-9d75-1128c08dcd6b" xsi:nil="true"/>
+  </documentManagement>
+</p:properties>
+</file>
+
 <file path=customXml/itemProps1.xml><?xml version="1.0" encoding="utf-8"?>
-<ds:datastoreItem xmlns:ds="http://schemas.openxmlformats.org/officeDocument/2006/customXml" ds:itemID="{F19CB026-8DC9-41DE-B197-82F165BDB0C2}"/>
+<ds:datastoreItem xmlns:ds="http://schemas.openxmlformats.org/officeDocument/2006/customXml" ds:itemID="{689AFD8C-3CC3-4B3C-A062-58F86E8BE11F}">
+  <ds:schemaRefs>
+    <ds:schemaRef ds:uri="http://schemas.microsoft.com/office/2006/metadata/contentType"/>
+    <ds:schemaRef ds:uri="http://schemas.microsoft.com/office/2006/metadata/properties/metaAttributes"/>
+    <ds:schemaRef ds:uri="http://www.w3.org/2001/XMLSchema"/>
+    <ds:schemaRef ds:uri="http://schemas.microsoft.com/office/2006/metadata/properties"/>
+    <ds:schemaRef ds:uri="b60bae8d-7a30-4a38-9d75-1128c08dcd6b"/>
+    <ds:schemaRef ds:uri="815668d7-ab67-41ef-a00b-ea40e3f46497"/>
+    <ds:schemaRef ds:uri="http://schemas.microsoft.com/office/2006/documentManagement/types"/>
+    <ds:schemaRef ds:uri="http://schemas.microsoft.com/office/infopath/2007/PartnerControls"/>
+    <ds:schemaRef ds:uri="http://schemas.openxmlformats.org/package/2006/metadata/core-properties"/>
+    <ds:schemaRef ds:uri="http://purl.org/dc/elements/1.1/"/>
+    <ds:schemaRef ds:uri="http://purl.org/dc/terms/"/>
+    <ds:schemaRef ds:uri="http://schemas.microsoft.com/internal/obd"/>
+  </ds:schemaRefs>
+</ds:datastoreItem>
 </file>
 
 <file path=customXml/itemProps2.xml><?xml version="1.0" encoding="utf-8"?>
-<ds:datastoreItem xmlns:ds="http://schemas.openxmlformats.org/officeDocument/2006/customXml" ds:itemID="{FEACE56E-1E8C-4331-B710-195FBC050FBB}"/>
+<ds:datastoreItem xmlns:ds="http://schemas.openxmlformats.org/officeDocument/2006/customXml" ds:itemID="{FEACE56E-1E8C-4331-B710-195FBC050FBB}">
+  <ds:schemaRefs>
+    <ds:schemaRef ds:uri="http://schemas.microsoft.com/sharepoint/v3/contenttype/forms"/>
+  </ds:schemaRefs>
+</ds:datastoreItem>
+</file>
+
+<file path=customXml/itemProps3.xml><?xml version="1.0" encoding="utf-8"?>
+<ds:datastoreItem xmlns:ds="http://schemas.openxmlformats.org/officeDocument/2006/customXml" ds:itemID="{FF8A3FCA-0766-4EEC-8372-8B0BCA6C248C}">
+  <ds:schemaRefs>
+    <ds:schemaRef ds:uri="b60bae8d-7a30-4a38-9d75-1128c08dcd6b"/>
+    <ds:schemaRef ds:uri="http://schemas.microsoft.com/office/infopath/2007/PartnerControls"/>
+    <ds:schemaRef ds:uri="http://purl.org/dc/elements/1.1/"/>
+    <ds:schemaRef ds:uri="http://schemas.openxmlformats.org/package/2006/metadata/core-properties"/>
+    <ds:schemaRef ds:uri="815668d7-ab67-41ef-a00b-ea40e3f46497"/>
+    <ds:schemaRef ds:uri="http://schemas.microsoft.com/office/2006/metadata/properties"/>
+    <ds:schemaRef ds:uri="http://schemas.microsoft.com/office/2006/documentManagement/types"/>
+    <ds:schemaRef ds:uri="http://www.w3.org/XML/1998/namespace"/>
+    <ds:schemaRef ds:uri="http://purl.org/dc/dcmitype/"/>
+    <ds:schemaRef ds:uri="http://purl.org/dc/terms/"/>
+  </ds:schemaRefs>
+</ds:datastoreItem>
 </file>
</xml_diff>